<commit_message>
Thêm link tham khảo UML
</commit_message>
<xml_diff>
--- a/Lab01/Lab 01.docx
+++ b/Lab01/Lab 01.docx
@@ -1970,8 +1970,11 @@
         <w:autoSpaceDN/>
         <w:spacing w:before="0" w:after="0" w:line="240" w:lineRule="auto"/>
         <w:rPr>
+          <w:rStyle w:val="Hyperlink"/>
           <w:rFonts w:ascii="Cambria" w:hAnsi="Cambria" w:cstheme="minorHAnsi"/>
-          <w:sz w:val="26"/>
+          <w:color w:val="auto"/>
+          <w:sz w:val="26"/>
+          <w:u w:val="none"/>
         </w:rPr>
       </w:pPr>
       <w:r>
@@ -1991,6 +1994,41 @@
           <w:t>https://astah.net/wp-content/uploads/2019/12/ReferenceManual-astah-UML_professional.pdf</w:t>
         </w:r>
       </w:hyperlink>
+    </w:p>
+    <w:p>
+      <w:pPr>
+        <w:autoSpaceDE/>
+        <w:autoSpaceDN/>
+        <w:spacing w:before="0" w:after="0" w:line="240" w:lineRule="auto"/>
+        <w:rPr>
+          <w:rFonts w:ascii="Cambria" w:hAnsi="Cambria" w:cstheme="minorHAnsi"/>
+          <w:sz w:val="26"/>
+        </w:rPr>
+      </w:pPr>
+      <w:r>
+        <w:rPr>
+          <w:rFonts w:ascii="Cambria" w:hAnsi="Cambria" w:cstheme="minorHAnsi"/>
+          <w:sz w:val="26"/>
+        </w:rPr>
+        <w:t xml:space="preserve">Hướng dẫn về các biểu đồ UML: </w:t>
+      </w:r>
+      <w:hyperlink r:id="rId11" w:history="1">
+        <w:r>
+          <w:rPr>
+            <w:rStyle w:val="Hyperlink"/>
+            <w:rFonts w:ascii="Cambria" w:hAnsi="Cambria" w:cstheme="minorHAnsi"/>
+            <w:sz w:val="26"/>
+          </w:rPr>
+          <w:t>https://www.uml-diagrams.org/sequence-diagrams.html</w:t>
+        </w:r>
+      </w:hyperlink>
+      <w:r>
+        <w:rPr>
+          <w:rFonts w:ascii="Cambria" w:hAnsi="Cambria" w:cstheme="minorHAnsi"/>
+          <w:sz w:val="26"/>
+        </w:rPr>
+        <w:t xml:space="preserve"> </w:t>
+      </w:r>
     </w:p>
     <w:p>
       <w:pPr>
@@ -2159,7 +2197,7 @@
                     <pic:cNvPicPr/>
                   </pic:nvPicPr>
                   <pic:blipFill>
-                    <a:blip r:embed="rId11"/>
+                    <a:blip r:embed="rId12"/>
                     <a:stretch>
                       <a:fillRect/>
                     </a:stretch>
@@ -2304,6 +2342,7 @@
           <w:rFonts w:ascii="Cambria" w:hAnsi="Cambria"/>
           <w:sz w:val="26"/>
         </w:rPr>
+        <w:lastRenderedPageBreak/>
         <w:t>Biểu đồ tương tác (interaction diagram): biểu đồ trình tự (sequence diagram) và biểu đồ giao tiếp (communication diagram)</w:t>
       </w:r>
     </w:p>
@@ -2851,6 +2890,7 @@
           <w:rFonts w:ascii="Cambria" w:hAnsi="Cambria"/>
           <w:sz w:val="26"/>
         </w:rPr>
+        <w:lastRenderedPageBreak/>
         <w:t>Tạo quan hệ giữa các lớp</w:t>
       </w:r>
     </w:p>
@@ -2878,7 +2918,6 @@
           <w:bCs/>
           <w:sz w:val="26"/>
         </w:rPr>
-        <w:lastRenderedPageBreak/>
         <w:t>e. Tạo lớp tổng quát (generic class)</w:t>
       </w:r>
     </w:p>
@@ -2926,7 +2965,7 @@
                     <pic:cNvPicPr/>
                   </pic:nvPicPr>
                   <pic:blipFill>
-                    <a:blip r:embed="rId12"/>
+                    <a:blip r:embed="rId13"/>
                     <a:stretch>
                       <a:fillRect/>
                     </a:stretch>
@@ -3083,7 +3122,7 @@
                     <pic:cNvPicPr/>
                   </pic:nvPicPr>
                   <pic:blipFill>
-                    <a:blip r:embed="rId13"/>
+                    <a:blip r:embed="rId14"/>
                     <a:stretch>
                       <a:fillRect/>
                     </a:stretch>
@@ -3147,187 +3186,6 @@
             <wp:extent cx="4718188" cy="3153104"/>
             <wp:effectExtent l="0" t="0" r="0" b="0"/>
             <wp:docPr id="15" name="Picture 15"/>
-            <wp:cNvGraphicFramePr>
-              <a:graphicFrameLocks xmlns:a="http://schemas.openxmlformats.org/drawingml/2006/main" noChangeAspect="1"/>
-            </wp:cNvGraphicFramePr>
-            <a:graphic xmlns:a="http://schemas.openxmlformats.org/drawingml/2006/main">
-              <a:graphicData uri="http://schemas.openxmlformats.org/drawingml/2006/picture">
-                <pic:pic xmlns:pic="http://schemas.openxmlformats.org/drawingml/2006/picture">
-                  <pic:nvPicPr>
-                    <pic:cNvPr id="1" name=""/>
-                    <pic:cNvPicPr/>
-                  </pic:nvPicPr>
-                  <pic:blipFill>
-                    <a:blip r:embed="rId14"/>
-                    <a:stretch>
-                      <a:fillRect/>
-                    </a:stretch>
-                  </pic:blipFill>
-                  <pic:spPr>
-                    <a:xfrm>
-                      <a:off x="0" y="0"/>
-                      <a:ext cx="4727652" cy="3159429"/>
-                    </a:xfrm>
-                    <a:prstGeom prst="rect">
-                      <a:avLst/>
-                    </a:prstGeom>
-                  </pic:spPr>
-                </pic:pic>
-              </a:graphicData>
-            </a:graphic>
-          </wp:inline>
-        </w:drawing>
-      </w:r>
-    </w:p>
-    <w:p>
-      <w:pPr>
-        <w:rPr>
-          <w:rFonts w:ascii="Cambria" w:hAnsi="Cambria"/>
-          <w:sz w:val="26"/>
-        </w:rPr>
-      </w:pPr>
-    </w:p>
-    <w:p>
-      <w:pPr>
-        <w:rPr>
-          <w:rFonts w:ascii="Cambria" w:hAnsi="Cambria"/>
-          <w:b/>
-          <w:bCs/>
-          <w:sz w:val="26"/>
-        </w:rPr>
-      </w:pPr>
-      <w:r>
-        <w:rPr>
-          <w:rFonts w:ascii="Cambria" w:hAnsi="Cambria"/>
-          <w:b/>
-          <w:bCs/>
-          <w:sz w:val="26"/>
-        </w:rPr>
-        <w:t xml:space="preserve">f. </w:t>
-      </w:r>
-      <w:r>
-        <w:rPr>
-          <w:rFonts w:ascii="Cambria" w:hAnsi="Cambria"/>
-          <w:b/>
-          <w:bCs/>
-          <w:sz w:val="26"/>
-        </w:rPr>
-        <w:t xml:space="preserve">Vẽ biểu đồ lớp </w:t>
-      </w:r>
-      <w:r>
-        <w:rPr>
-          <w:rFonts w:ascii="Cambria" w:hAnsi="Cambria"/>
-          <w:b/>
-          <w:bCs/>
-          <w:sz w:val="26"/>
-        </w:rPr>
-        <w:t xml:space="preserve">cho các lớp </w:t>
-      </w:r>
-      <w:r>
-        <w:rPr>
-          <w:rFonts w:ascii="Cambria" w:hAnsi="Cambria"/>
-          <w:b/>
-          <w:bCs/>
-          <w:sz w:val="26"/>
-        </w:rPr>
-        <w:t>phân tích</w:t>
-      </w:r>
-    </w:p>
-    <w:p>
-      <w:pPr>
-        <w:rPr>
-          <w:rFonts w:ascii="Cambria" w:hAnsi="Cambria"/>
-          <w:sz w:val="26"/>
-        </w:rPr>
-      </w:pPr>
-      <w:r>
-        <w:rPr>
-          <w:rFonts w:ascii="Cambria" w:hAnsi="Cambria"/>
-          <w:sz w:val="26"/>
-        </w:rPr>
-        <w:t xml:space="preserve">Thực </w:t>
-      </w:r>
-      <w:r>
-        <w:rPr>
-          <w:rFonts w:ascii="Cambria" w:hAnsi="Cambria"/>
-          <w:sz w:val="26"/>
-        </w:rPr>
-        <w:t>hành</w:t>
-      </w:r>
-      <w:r>
-        <w:rPr>
-          <w:rFonts w:ascii="Cambria" w:hAnsi="Cambria"/>
-          <w:sz w:val="26"/>
-        </w:rPr>
-        <w:t xml:space="preserve"> các bước sau đây</w:t>
-      </w:r>
-    </w:p>
-    <w:p>
-      <w:pPr>
-        <w:pStyle w:val="ListParagraph"/>
-        <w:numPr>
-          <w:ilvl w:val="0"/>
-          <w:numId w:val="45"/>
-        </w:numPr>
-        <w:autoSpaceDE/>
-        <w:autoSpaceDN/>
-        <w:spacing w:before="0" w:after="0" w:line="240" w:lineRule="auto"/>
-        <w:rPr>
-          <w:rFonts w:ascii="Cambria" w:hAnsi="Cambria"/>
-          <w:sz w:val="26"/>
-        </w:rPr>
-      </w:pPr>
-      <w:r>
-        <w:rPr>
-          <w:rFonts w:ascii="Cambria" w:hAnsi="Cambria"/>
-          <w:sz w:val="26"/>
-        </w:rPr>
-        <w:t>Tạo class diagram</w:t>
-      </w:r>
-    </w:p>
-    <w:p>
-      <w:pPr>
-        <w:pStyle w:val="ListParagraph"/>
-        <w:numPr>
-          <w:ilvl w:val="0"/>
-          <w:numId w:val="45"/>
-        </w:numPr>
-        <w:autoSpaceDE/>
-        <w:autoSpaceDN/>
-        <w:spacing w:before="0" w:after="0" w:line="240" w:lineRule="auto"/>
-        <w:rPr>
-          <w:rFonts w:ascii="Cambria" w:hAnsi="Cambria"/>
-          <w:sz w:val="26"/>
-        </w:rPr>
-      </w:pPr>
-      <w:r>
-        <w:rPr>
-          <w:rFonts w:ascii="Cambria" w:hAnsi="Cambria"/>
-          <w:sz w:val="26"/>
-        </w:rPr>
-        <w:t>Kéo các lớp Analysis class vào biểu đồ, nhấn chuột phải, chọn Icon Notation, chọn Normal để hiển thị lớp phân tích dưới dạng 3 phần (tên lớp, danh sách thuộc tính, danh sách phương thức) như thông thường</w:t>
-      </w:r>
-    </w:p>
-    <w:p>
-      <w:pPr>
-        <w:pStyle w:val="ListParagraph"/>
-        <w:rPr>
-          <w:rFonts w:ascii="Cambria" w:hAnsi="Cambria"/>
-          <w:sz w:val="26"/>
-        </w:rPr>
-      </w:pPr>
-      <w:r>
-        <w:rPr>
-          <w:rFonts w:ascii="Cambria" w:hAnsi="Cambria"/>
-          <w:noProof/>
-          <w:sz w:val="26"/>
-        </w:rPr>
-        <w:lastRenderedPageBreak/>
-        <w:drawing>
-          <wp:inline distT="0" distB="0" distL="0" distR="0" wp14:anchorId="5C7745CD" wp14:editId="66BDC135">
-            <wp:extent cx="2995231" cy="3524250"/>
-            <wp:effectExtent l="0" t="0" r="2540" b="0"/>
-            <wp:docPr id="7" name="Picture 7"/>
             <wp:cNvGraphicFramePr>
               <a:graphicFrameLocks xmlns:a="http://schemas.openxmlformats.org/drawingml/2006/main" noChangeAspect="1"/>
             </wp:cNvGraphicFramePr>
@@ -3347,7 +3205,7 @@
                   <pic:spPr>
                     <a:xfrm>
                       <a:off x="0" y="0"/>
-                      <a:ext cx="2998644" cy="3528265"/>
+                      <a:ext cx="4727652" cy="3159429"/>
                     </a:xfrm>
                     <a:prstGeom prst="rect">
                       <a:avLst/>
@@ -3362,6 +3220,89 @@
     </w:p>
     <w:p>
       <w:pPr>
+        <w:rPr>
+          <w:rFonts w:ascii="Cambria" w:hAnsi="Cambria"/>
+          <w:sz w:val="26"/>
+        </w:rPr>
+      </w:pPr>
+    </w:p>
+    <w:p>
+      <w:pPr>
+        <w:rPr>
+          <w:rFonts w:ascii="Cambria" w:hAnsi="Cambria"/>
+          <w:b/>
+          <w:bCs/>
+          <w:sz w:val="26"/>
+        </w:rPr>
+      </w:pPr>
+      <w:r>
+        <w:rPr>
+          <w:rFonts w:ascii="Cambria" w:hAnsi="Cambria"/>
+          <w:b/>
+          <w:bCs/>
+          <w:sz w:val="26"/>
+        </w:rPr>
+        <w:t xml:space="preserve">f. </w:t>
+      </w:r>
+      <w:r>
+        <w:rPr>
+          <w:rFonts w:ascii="Cambria" w:hAnsi="Cambria"/>
+          <w:b/>
+          <w:bCs/>
+          <w:sz w:val="26"/>
+        </w:rPr>
+        <w:t xml:space="preserve">Vẽ biểu đồ lớp </w:t>
+      </w:r>
+      <w:r>
+        <w:rPr>
+          <w:rFonts w:ascii="Cambria" w:hAnsi="Cambria"/>
+          <w:b/>
+          <w:bCs/>
+          <w:sz w:val="26"/>
+        </w:rPr>
+        <w:t xml:space="preserve">cho các lớp </w:t>
+      </w:r>
+      <w:r>
+        <w:rPr>
+          <w:rFonts w:ascii="Cambria" w:hAnsi="Cambria"/>
+          <w:b/>
+          <w:bCs/>
+          <w:sz w:val="26"/>
+        </w:rPr>
+        <w:t>phân tích</w:t>
+      </w:r>
+    </w:p>
+    <w:p>
+      <w:pPr>
+        <w:rPr>
+          <w:rFonts w:ascii="Cambria" w:hAnsi="Cambria"/>
+          <w:sz w:val="26"/>
+        </w:rPr>
+      </w:pPr>
+      <w:r>
+        <w:rPr>
+          <w:rFonts w:ascii="Cambria" w:hAnsi="Cambria"/>
+          <w:sz w:val="26"/>
+        </w:rPr>
+        <w:t xml:space="preserve">Thực </w:t>
+      </w:r>
+      <w:r>
+        <w:rPr>
+          <w:rFonts w:ascii="Cambria" w:hAnsi="Cambria"/>
+          <w:sz w:val="26"/>
+        </w:rPr>
+        <w:t>hành</w:t>
+      </w:r>
+      <w:r>
+        <w:rPr>
+          <w:rFonts w:ascii="Cambria" w:hAnsi="Cambria"/>
+          <w:sz w:val="26"/>
+        </w:rPr>
+        <w:t xml:space="preserve"> các bước sau đây</w:t>
+      </w:r>
+    </w:p>
+    <w:p>
+      <w:pPr>
         <w:pStyle w:val="ListParagraph"/>
         <w:numPr>
           <w:ilvl w:val="0"/>
@@ -3380,39 +3321,7 @@
           <w:rFonts w:ascii="Cambria" w:hAnsi="Cambria"/>
           <w:sz w:val="26"/>
         </w:rPr>
-        <w:t xml:space="preserve">Tìm kiếm các phương thức cho các lớp phân tích: Xét một đối tượng a thuộc lớp A bất kỳ. Nếu có thông điệp </w:t>
-      </w:r>
-      <w:r>
-        <w:rPr>
-          <w:rFonts w:ascii="Cambria" w:hAnsi="Cambria"/>
-          <w:i/>
-          <w:iCs/>
-          <w:sz w:val="26"/>
-        </w:rPr>
-        <w:t>message1</w:t>
-      </w:r>
-      <w:r>
-        <w:rPr>
-          <w:rFonts w:ascii="Cambria" w:hAnsi="Cambria"/>
-          <w:sz w:val="26"/>
-        </w:rPr>
-        <w:t xml:space="preserve"> được gửi đến đối tượng này thì lớp A sẽ có phương thức </w:t>
-      </w:r>
-      <w:r>
-        <w:rPr>
-          <w:rFonts w:ascii="Cambria" w:hAnsi="Cambria"/>
-          <w:i/>
-          <w:iCs/>
-          <w:sz w:val="26"/>
-        </w:rPr>
-        <w:t>message1</w:t>
-      </w:r>
-      <w:r>
-        <w:rPr>
-          <w:rFonts w:ascii="Cambria" w:hAnsi="Cambria"/>
-          <w:sz w:val="26"/>
-        </w:rPr>
-        <w:t xml:space="preserve"> tương ứng.</w:t>
+        <w:t>Tạo class diagram</w:t>
       </w:r>
     </w:p>
     <w:p>
@@ -3435,52 +3344,12 @@
           <w:rFonts w:ascii="Cambria" w:hAnsi="Cambria"/>
           <w:sz w:val="26"/>
         </w:rPr>
-        <w:t xml:space="preserve">Tìm kiếm các thuộc tính cho lớp phân tích: Cần xem xét với mỗi thông điệp, tham chiếu tới đối tượng nhận thông điệp lấy từ đâu. Khi một đối tượng a (của lớp A) truyền thông điệp message1 tới đối tượng b (của lớp B). Sau đó b lại truyền thông điệp </w:t>
-      </w:r>
-      <w:r>
-        <w:rPr>
-          <w:rFonts w:ascii="Cambria" w:hAnsi="Cambria"/>
-          <w:i/>
-          <w:iCs/>
-          <w:sz w:val="26"/>
-        </w:rPr>
-        <w:t>message2</w:t>
-      </w:r>
-      <w:r>
-        <w:rPr>
-          <w:rFonts w:ascii="Cambria" w:hAnsi="Cambria"/>
-          <w:sz w:val="26"/>
-        </w:rPr>
-        <w:t xml:space="preserve"> đến đối tượng c (của lớp C), đối tượng b cần có biến tham chiếu đến đối tượng c. Tham chiếu này lấy ở đâu? Có thể tham chiếu c đó là thuộc tính của b (xem ví dụ 1). Hoặc tham chiếu c đó lấy từ tham số thông điệp trước đó b nhận được từ a (xem ví dụ 2)</w:t>
+        <w:t>Kéo các lớp Analysis class vào biểu đồ, nhấn chuột phải, chọn Icon Notation, chọn Normal để hiển thị lớp phân tích dưới dạng 3 phần (tên lớp, danh sách thuộc tính, danh sách phương thức) như thông thường</w:t>
       </w:r>
     </w:p>
     <w:p>
       <w:pPr>
         <w:pStyle w:val="ListParagraph"/>
-        <w:numPr>
-          <w:ilvl w:val="1"/>
-          <w:numId w:val="45"/>
-        </w:numPr>
-        <w:autoSpaceDE/>
-        <w:autoSpaceDN/>
-        <w:spacing w:before="0" w:after="0" w:line="240" w:lineRule="auto"/>
-        <w:rPr>
-          <w:rFonts w:ascii="Cambria" w:hAnsi="Cambria"/>
-          <w:sz w:val="26"/>
-        </w:rPr>
-      </w:pPr>
-      <w:r>
-        <w:rPr>
-          <w:rFonts w:ascii="Cambria" w:hAnsi="Cambria"/>
-          <w:sz w:val="26"/>
-        </w:rPr>
-        <w:t>Ví dụ 1:</w:t>
-      </w:r>
-    </w:p>
-    <w:p>
-      <w:pPr>
-        <w:pStyle w:val="ListParagraph"/>
-        <w:ind w:left="1440"/>
         <w:rPr>
           <w:rFonts w:ascii="Cambria" w:hAnsi="Cambria"/>
           <w:sz w:val="26"/>
@@ -3492,11 +3361,12 @@
           <w:noProof/>
           <w:sz w:val="26"/>
         </w:rPr>
+        <w:lastRenderedPageBreak/>
         <w:drawing>
-          <wp:inline distT="0" distB="0" distL="0" distR="0" wp14:anchorId="18A9F223" wp14:editId="4ABAE110">
-            <wp:extent cx="4592789" cy="1969477"/>
-            <wp:effectExtent l="0" t="0" r="5080" b="0"/>
-            <wp:docPr id="5" name="Picture 5"/>
+          <wp:inline distT="0" distB="0" distL="0" distR="0" wp14:anchorId="5C7745CD" wp14:editId="66BDC135">
+            <wp:extent cx="2995231" cy="3524250"/>
+            <wp:effectExtent l="0" t="0" r="2540" b="0"/>
+            <wp:docPr id="7" name="Picture 7"/>
             <wp:cNvGraphicFramePr>
               <a:graphicFrameLocks xmlns:a="http://schemas.openxmlformats.org/drawingml/2006/main" noChangeAspect="1"/>
             </wp:cNvGraphicFramePr>
@@ -3516,7 +3386,7 @@
                   <pic:spPr>
                     <a:xfrm>
                       <a:off x="0" y="0"/>
-                      <a:ext cx="4618793" cy="1980628"/>
+                      <a:ext cx="2998644" cy="3528265"/>
                     </a:xfrm>
                     <a:prstGeom prst="rect">
                       <a:avLst/>
@@ -3532,104 +3402,95 @@
     <w:p>
       <w:pPr>
         <w:pStyle w:val="ListParagraph"/>
-        <w:ind w:left="2160"/>
-        <w:rPr>
-          <w:rFonts w:ascii="Cambria" w:hAnsi="Cambria"/>
-          <w:sz w:val="26"/>
-        </w:rPr>
-      </w:pPr>
-      <w:r>
-        <w:rPr>
-          <w:rFonts w:ascii="Cambria" w:hAnsi="Cambria"/>
-          <w:sz w:val="26"/>
-        </w:rPr>
-        <w:t>class B {</w:t>
+        <w:numPr>
+          <w:ilvl w:val="0"/>
+          <w:numId w:val="45"/>
+        </w:numPr>
+        <w:autoSpaceDE/>
+        <w:autoSpaceDN/>
+        <w:spacing w:before="0" w:after="0" w:line="240" w:lineRule="auto"/>
+        <w:rPr>
+          <w:rFonts w:ascii="Cambria" w:hAnsi="Cambria"/>
+          <w:sz w:val="26"/>
+        </w:rPr>
+      </w:pPr>
+      <w:r>
+        <w:rPr>
+          <w:rFonts w:ascii="Cambria" w:hAnsi="Cambria"/>
+          <w:sz w:val="26"/>
+        </w:rPr>
+        <w:t xml:space="preserve">Tìm kiếm các phương thức cho các lớp phân tích: Xét một đối tượng a thuộc lớp A bất kỳ. Nếu có thông điệp </w:t>
+      </w:r>
+      <w:r>
+        <w:rPr>
+          <w:rFonts w:ascii="Cambria" w:hAnsi="Cambria"/>
+          <w:i/>
+          <w:iCs/>
+          <w:sz w:val="26"/>
+        </w:rPr>
+        <w:t>message1</w:t>
+      </w:r>
+      <w:r>
+        <w:rPr>
+          <w:rFonts w:ascii="Cambria" w:hAnsi="Cambria"/>
+          <w:sz w:val="26"/>
+        </w:rPr>
+        <w:t xml:space="preserve"> được gửi đến đối tượng này thì lớp A sẽ có phương thức </w:t>
+      </w:r>
+      <w:r>
+        <w:rPr>
+          <w:rFonts w:ascii="Cambria" w:hAnsi="Cambria"/>
+          <w:i/>
+          <w:iCs/>
+          <w:sz w:val="26"/>
+        </w:rPr>
+        <w:t>message1</w:t>
+      </w:r>
+      <w:r>
+        <w:rPr>
+          <w:rFonts w:ascii="Cambria" w:hAnsi="Cambria"/>
+          <w:sz w:val="26"/>
+        </w:rPr>
+        <w:t xml:space="preserve"> tương ứng.</w:t>
       </w:r>
     </w:p>
     <w:p>
       <w:pPr>
         <w:pStyle w:val="ListParagraph"/>
-        <w:ind w:left="2160"/>
-        <w:rPr>
-          <w:rFonts w:ascii="Cambria" w:hAnsi="Cambria"/>
-          <w:sz w:val="26"/>
-        </w:rPr>
-      </w:pPr>
-      <w:r>
-        <w:rPr>
-          <w:rFonts w:ascii="Cambria" w:hAnsi="Cambria"/>
-          <w:sz w:val="26"/>
-        </w:rPr>
-        <w:t xml:space="preserve">    C c;</w:t>
-      </w:r>
-    </w:p>
-    <w:p>
-      <w:pPr>
-        <w:pStyle w:val="ListParagraph"/>
-        <w:ind w:left="2160"/>
-        <w:rPr>
-          <w:rFonts w:ascii="Cambria" w:hAnsi="Cambria"/>
-          <w:sz w:val="26"/>
-        </w:rPr>
-      </w:pPr>
-      <w:r>
-        <w:rPr>
-          <w:rFonts w:ascii="Cambria" w:hAnsi="Cambria"/>
-          <w:sz w:val="26"/>
-        </w:rPr>
-        <w:t xml:space="preserve">    message1{</w:t>
-      </w:r>
-    </w:p>
-    <w:p>
-      <w:pPr>
-        <w:pStyle w:val="ListParagraph"/>
-        <w:ind w:left="2160"/>
-        <w:rPr>
-          <w:rFonts w:ascii="Cambria" w:hAnsi="Cambria"/>
-          <w:sz w:val="26"/>
-        </w:rPr>
-      </w:pPr>
-      <w:r>
-        <w:rPr>
-          <w:rFonts w:ascii="Cambria" w:hAnsi="Cambria"/>
-          <w:sz w:val="26"/>
-        </w:rPr>
-        <w:t xml:space="preserve">        c.message2();</w:t>
-      </w:r>
-    </w:p>
-    <w:p>
-      <w:pPr>
-        <w:pStyle w:val="ListParagraph"/>
-        <w:ind w:left="2160"/>
-        <w:rPr>
-          <w:rFonts w:ascii="Cambria" w:hAnsi="Cambria"/>
-          <w:sz w:val="26"/>
-        </w:rPr>
-      </w:pPr>
-      <w:r>
-        <w:rPr>
-          <w:rFonts w:ascii="Cambria" w:hAnsi="Cambria"/>
-          <w:sz w:val="26"/>
-        </w:rPr>
-        <w:lastRenderedPageBreak/>
-        <w:t xml:space="preserve">    }</w:t>
-      </w:r>
-    </w:p>
-    <w:p>
-      <w:pPr>
-        <w:pStyle w:val="ListParagraph"/>
-        <w:ind w:left="2160"/>
-        <w:rPr>
-          <w:rFonts w:ascii="Cambria" w:hAnsi="Cambria"/>
-          <w:sz w:val="26"/>
-        </w:rPr>
-      </w:pPr>
-      <w:r>
-        <w:rPr>
-          <w:rFonts w:ascii="Cambria" w:hAnsi="Cambria"/>
-          <w:sz w:val="26"/>
-        </w:rPr>
-        <w:t>}</w:t>
+        <w:numPr>
+          <w:ilvl w:val="0"/>
+          <w:numId w:val="45"/>
+        </w:numPr>
+        <w:autoSpaceDE/>
+        <w:autoSpaceDN/>
+        <w:spacing w:before="0" w:after="0" w:line="240" w:lineRule="auto"/>
+        <w:rPr>
+          <w:rFonts w:ascii="Cambria" w:hAnsi="Cambria"/>
+          <w:sz w:val="26"/>
+        </w:rPr>
+      </w:pPr>
+      <w:r>
+        <w:rPr>
+          <w:rFonts w:ascii="Cambria" w:hAnsi="Cambria"/>
+          <w:sz w:val="26"/>
+        </w:rPr>
+        <w:t xml:space="preserve">Tìm kiếm các thuộc tính cho lớp phân tích: Cần xem xét với mỗi thông điệp, tham chiếu tới đối tượng nhận thông điệp lấy từ đâu. Khi một đối tượng a (của lớp A) truyền thông điệp message1 tới đối tượng b (của lớp B). Sau đó b lại truyền thông điệp </w:t>
+      </w:r>
+      <w:r>
+        <w:rPr>
+          <w:rFonts w:ascii="Cambria" w:hAnsi="Cambria"/>
+          <w:i/>
+          <w:iCs/>
+          <w:sz w:val="26"/>
+        </w:rPr>
+        <w:t>message2</w:t>
+      </w:r>
+      <w:r>
+        <w:rPr>
+          <w:rFonts w:ascii="Cambria" w:hAnsi="Cambria"/>
+          <w:sz w:val="26"/>
+        </w:rPr>
+        <w:t xml:space="preserve"> đến đối tượng c (của lớp C), đối tượng b cần có biến tham chiếu đến đối tượng c. Tham chiếu này lấy ở đâu? Có thể tham chiếu c đó là thuộc tính của b (xem ví dụ 1). Hoặc tham chiếu c đó lấy từ tham số thông điệp trước đó b nhận được từ a (xem ví dụ 2)</w:t>
       </w:r>
     </w:p>
     <w:p>
@@ -3652,7 +3513,7 @@
           <w:rFonts w:ascii="Cambria" w:hAnsi="Cambria"/>
           <w:sz w:val="26"/>
         </w:rPr>
-        <w:t>Ví dụ 2:</w:t>
+        <w:t>Ví dụ 1:</w:t>
       </w:r>
     </w:p>
     <w:p>
@@ -3671,10 +3532,10 @@
           <w:sz w:val="26"/>
         </w:rPr>
         <w:drawing>
-          <wp:inline distT="0" distB="0" distL="0" distR="0" wp14:anchorId="7E58ED10" wp14:editId="348B7F3E">
-            <wp:extent cx="4520186" cy="1927357"/>
-            <wp:effectExtent l="0" t="0" r="1270" b="3175"/>
-            <wp:docPr id="8" name="Picture 8"/>
+          <wp:inline distT="0" distB="0" distL="0" distR="0" wp14:anchorId="18A9F223" wp14:editId="4ABAE110">
+            <wp:extent cx="4592789" cy="1969477"/>
+            <wp:effectExtent l="0" t="0" r="5080" b="0"/>
+            <wp:docPr id="5" name="Picture 5"/>
             <wp:cNvGraphicFramePr>
               <a:graphicFrameLocks xmlns:a="http://schemas.openxmlformats.org/drawingml/2006/main" noChangeAspect="1"/>
             </wp:cNvGraphicFramePr>
@@ -3694,7 +3555,7 @@
                   <pic:spPr>
                     <a:xfrm>
                       <a:off x="0" y="0"/>
-                      <a:ext cx="4566323" cy="1947029"/>
+                      <a:ext cx="4618793" cy="1980628"/>
                     </a:xfrm>
                     <a:prstGeom prst="rect">
                       <a:avLst/>
@@ -3738,21 +3599,7 @@
           <w:rFonts w:ascii="Cambria" w:hAnsi="Cambria"/>
           <w:sz w:val="26"/>
         </w:rPr>
-        <w:t xml:space="preserve">    </w:t>
-      </w:r>
-      <w:r>
-        <w:rPr>
-          <w:rFonts w:ascii="Cambria" w:hAnsi="Cambria"/>
-          <w:sz w:val="26"/>
-        </w:rPr>
-        <w:t>message1</w:t>
-      </w:r>
-      <w:r>
-        <w:rPr>
-          <w:rFonts w:ascii="Cambria" w:hAnsi="Cambria"/>
-          <w:sz w:val="26"/>
-        </w:rPr>
-        <w:t>(C c) {</w:t>
+        <w:t xml:space="preserve">    C c;</w:t>
       </w:r>
     </w:p>
     <w:p>
@@ -3769,7 +3616,7 @@
           <w:rFonts w:ascii="Cambria" w:hAnsi="Cambria"/>
           <w:sz w:val="26"/>
         </w:rPr>
-        <w:t xml:space="preserve">        c.message2();</w:t>
+        <w:t xml:space="preserve">    message1{</w:t>
       </w:r>
     </w:p>
     <w:p>
@@ -3786,7 +3633,7 @@
           <w:rFonts w:ascii="Cambria" w:hAnsi="Cambria"/>
           <w:sz w:val="26"/>
         </w:rPr>
-        <w:t xml:space="preserve">    }</w:t>
+        <w:t xml:space="preserve">        c.message2();</w:t>
       </w:r>
     </w:p>
     <w:p>
@@ -3803,58 +3650,54 @@
           <w:rFonts w:ascii="Cambria" w:hAnsi="Cambria"/>
           <w:sz w:val="26"/>
         </w:rPr>
+        <w:lastRenderedPageBreak/>
+        <w:t xml:space="preserve">    }</w:t>
+      </w:r>
+    </w:p>
+    <w:p>
+      <w:pPr>
+        <w:pStyle w:val="ListParagraph"/>
+        <w:ind w:left="2160"/>
+        <w:rPr>
+          <w:rFonts w:ascii="Cambria" w:hAnsi="Cambria"/>
+          <w:sz w:val="26"/>
+        </w:rPr>
+      </w:pPr>
+      <w:r>
+        <w:rPr>
+          <w:rFonts w:ascii="Cambria" w:hAnsi="Cambria"/>
+          <w:sz w:val="26"/>
+        </w:rPr>
         <w:t>}</w:t>
       </w:r>
     </w:p>
     <w:p>
       <w:pPr>
-        <w:ind w:left="360"/>
-        <w:rPr>
-          <w:rFonts w:ascii="Cambria" w:hAnsi="Cambria"/>
-          <w:sz w:val="26"/>
-        </w:rPr>
-      </w:pPr>
-    </w:p>
-    <w:p>
-      <w:pPr>
-        <w:rPr>
-          <w:rFonts w:ascii="Cambria" w:hAnsi="Cambria"/>
-          <w:sz w:val="26"/>
-        </w:rPr>
-      </w:pPr>
-      <w:r>
-        <w:rPr>
-          <w:rFonts w:ascii="Cambria" w:hAnsi="Cambria"/>
-          <w:sz w:val="26"/>
-        </w:rPr>
-        <w:t xml:space="preserve">Sau khi xác định xong các phương thức cho các lớp phân tích, để đảm bảo tính nhất quán, bạn cần kết nối các thông điệp tạo trong sequence diagram với các phương thức vừa tạo cho các lớp phân tích. Bạn mở lại sequence diagram, chọn một thông điệp (message) bất kỳ trong biểu đồ. Ở góc dưới trái màn hình là các thuộc tính của message. Trong mục operation, </w:t>
-      </w:r>
-      <w:r>
-        <w:rPr>
-          <w:rFonts w:ascii="Cambria" w:hAnsi="Cambria"/>
-          <w:sz w:val="26"/>
-        </w:rPr>
-        <w:t>bạn</w:t>
-      </w:r>
-      <w:r>
-        <w:rPr>
-          <w:rFonts w:ascii="Cambria" w:hAnsi="Cambria"/>
-          <w:sz w:val="26"/>
-        </w:rPr>
-        <w:t xml:space="preserve"> kết nối các message này tới các operation mong muốn.</w:t>
-      </w:r>
-    </w:p>
-    <w:p>
-      <w:pPr>
-        <w:rPr>
-          <w:rFonts w:ascii="Cambria" w:hAnsi="Cambria"/>
-          <w:sz w:val="26"/>
-        </w:rPr>
-      </w:pPr>
-    </w:p>
-    <w:p>
-      <w:pPr>
-        <w:jc w:val="center"/>
+        <w:pStyle w:val="ListParagraph"/>
+        <w:numPr>
+          <w:ilvl w:val="1"/>
+          <w:numId w:val="45"/>
+        </w:numPr>
+        <w:autoSpaceDE/>
+        <w:autoSpaceDN/>
+        <w:spacing w:before="0" w:after="0" w:line="240" w:lineRule="auto"/>
+        <w:rPr>
+          <w:rFonts w:ascii="Cambria" w:hAnsi="Cambria"/>
+          <w:sz w:val="26"/>
+        </w:rPr>
+      </w:pPr>
+      <w:r>
+        <w:rPr>
+          <w:rFonts w:ascii="Cambria" w:hAnsi="Cambria"/>
+          <w:sz w:val="26"/>
+        </w:rPr>
+        <w:t>Ví dụ 2:</w:t>
+      </w:r>
+    </w:p>
+    <w:p>
+      <w:pPr>
+        <w:pStyle w:val="ListParagraph"/>
+        <w:ind w:left="1440"/>
         <w:rPr>
           <w:rFonts w:ascii="Cambria" w:hAnsi="Cambria"/>
           <w:sz w:val="26"/>
@@ -3866,12 +3709,11 @@
           <w:noProof/>
           <w:sz w:val="26"/>
         </w:rPr>
-        <w:lastRenderedPageBreak/>
         <w:drawing>
-          <wp:inline distT="0" distB="0" distL="0" distR="0" wp14:anchorId="669D2DE3" wp14:editId="36F6386E">
-            <wp:extent cx="2038350" cy="2891191"/>
-            <wp:effectExtent l="0" t="0" r="0" b="4445"/>
-            <wp:docPr id="9" name="Picture 9"/>
+          <wp:inline distT="0" distB="0" distL="0" distR="0" wp14:anchorId="7E58ED10" wp14:editId="348B7F3E">
+            <wp:extent cx="4520186" cy="1927357"/>
+            <wp:effectExtent l="0" t="0" r="1270" b="3175"/>
+            <wp:docPr id="8" name="Picture 8"/>
             <wp:cNvGraphicFramePr>
               <a:graphicFrameLocks xmlns:a="http://schemas.openxmlformats.org/drawingml/2006/main" noChangeAspect="1"/>
             </wp:cNvGraphicFramePr>
@@ -3891,6 +3733,203 @@
                   <pic:spPr>
                     <a:xfrm>
                       <a:off x="0" y="0"/>
+                      <a:ext cx="4566323" cy="1947029"/>
+                    </a:xfrm>
+                    <a:prstGeom prst="rect">
+                      <a:avLst/>
+                    </a:prstGeom>
+                  </pic:spPr>
+                </pic:pic>
+              </a:graphicData>
+            </a:graphic>
+          </wp:inline>
+        </w:drawing>
+      </w:r>
+    </w:p>
+    <w:p>
+      <w:pPr>
+        <w:pStyle w:val="ListParagraph"/>
+        <w:ind w:left="2160"/>
+        <w:rPr>
+          <w:rFonts w:ascii="Cambria" w:hAnsi="Cambria"/>
+          <w:sz w:val="26"/>
+        </w:rPr>
+      </w:pPr>
+      <w:r>
+        <w:rPr>
+          <w:rFonts w:ascii="Cambria" w:hAnsi="Cambria"/>
+          <w:sz w:val="26"/>
+        </w:rPr>
+        <w:t>class B {</w:t>
+      </w:r>
+    </w:p>
+    <w:p>
+      <w:pPr>
+        <w:pStyle w:val="ListParagraph"/>
+        <w:ind w:left="2160"/>
+        <w:rPr>
+          <w:rFonts w:ascii="Cambria" w:hAnsi="Cambria"/>
+          <w:sz w:val="26"/>
+        </w:rPr>
+      </w:pPr>
+      <w:r>
+        <w:rPr>
+          <w:rFonts w:ascii="Cambria" w:hAnsi="Cambria"/>
+          <w:sz w:val="26"/>
+        </w:rPr>
+        <w:t xml:space="preserve">    </w:t>
+      </w:r>
+      <w:r>
+        <w:rPr>
+          <w:rFonts w:ascii="Cambria" w:hAnsi="Cambria"/>
+          <w:sz w:val="26"/>
+        </w:rPr>
+        <w:t>message1</w:t>
+      </w:r>
+      <w:r>
+        <w:rPr>
+          <w:rFonts w:ascii="Cambria" w:hAnsi="Cambria"/>
+          <w:sz w:val="26"/>
+        </w:rPr>
+        <w:t>(C c) {</w:t>
+      </w:r>
+    </w:p>
+    <w:p>
+      <w:pPr>
+        <w:pStyle w:val="ListParagraph"/>
+        <w:ind w:left="2160"/>
+        <w:rPr>
+          <w:rFonts w:ascii="Cambria" w:hAnsi="Cambria"/>
+          <w:sz w:val="26"/>
+        </w:rPr>
+      </w:pPr>
+      <w:r>
+        <w:rPr>
+          <w:rFonts w:ascii="Cambria" w:hAnsi="Cambria"/>
+          <w:sz w:val="26"/>
+        </w:rPr>
+        <w:t xml:space="preserve">        c.message2();</w:t>
+      </w:r>
+    </w:p>
+    <w:p>
+      <w:pPr>
+        <w:pStyle w:val="ListParagraph"/>
+        <w:ind w:left="2160"/>
+        <w:rPr>
+          <w:rFonts w:ascii="Cambria" w:hAnsi="Cambria"/>
+          <w:sz w:val="26"/>
+        </w:rPr>
+      </w:pPr>
+      <w:r>
+        <w:rPr>
+          <w:rFonts w:ascii="Cambria" w:hAnsi="Cambria"/>
+          <w:sz w:val="26"/>
+        </w:rPr>
+        <w:t xml:space="preserve">    }</w:t>
+      </w:r>
+    </w:p>
+    <w:p>
+      <w:pPr>
+        <w:pStyle w:val="ListParagraph"/>
+        <w:ind w:left="2160"/>
+        <w:rPr>
+          <w:rFonts w:ascii="Cambria" w:hAnsi="Cambria"/>
+          <w:sz w:val="26"/>
+        </w:rPr>
+      </w:pPr>
+      <w:r>
+        <w:rPr>
+          <w:rFonts w:ascii="Cambria" w:hAnsi="Cambria"/>
+          <w:sz w:val="26"/>
+        </w:rPr>
+        <w:t>}</w:t>
+      </w:r>
+    </w:p>
+    <w:p>
+      <w:pPr>
+        <w:ind w:left="360"/>
+        <w:rPr>
+          <w:rFonts w:ascii="Cambria" w:hAnsi="Cambria"/>
+          <w:sz w:val="26"/>
+        </w:rPr>
+      </w:pPr>
+    </w:p>
+    <w:p>
+      <w:pPr>
+        <w:rPr>
+          <w:rFonts w:ascii="Cambria" w:hAnsi="Cambria"/>
+          <w:sz w:val="26"/>
+        </w:rPr>
+      </w:pPr>
+      <w:r>
+        <w:rPr>
+          <w:rFonts w:ascii="Cambria" w:hAnsi="Cambria"/>
+          <w:sz w:val="26"/>
+        </w:rPr>
+        <w:t xml:space="preserve">Sau khi xác định xong các phương thức cho các lớp phân tích, để đảm bảo tính nhất quán, bạn cần kết nối các thông điệp tạo trong sequence diagram với các phương thức vừa tạo cho các lớp phân tích. Bạn mở lại sequence diagram, chọn một thông điệp (message) bất kỳ trong biểu đồ. Ở góc dưới trái màn hình là các thuộc tính của message. Trong mục operation, </w:t>
+      </w:r>
+      <w:r>
+        <w:rPr>
+          <w:rFonts w:ascii="Cambria" w:hAnsi="Cambria"/>
+          <w:sz w:val="26"/>
+        </w:rPr>
+        <w:t>bạn</w:t>
+      </w:r>
+      <w:r>
+        <w:rPr>
+          <w:rFonts w:ascii="Cambria" w:hAnsi="Cambria"/>
+          <w:sz w:val="26"/>
+        </w:rPr>
+        <w:t xml:space="preserve"> kết nối các message này tới các operation mong muốn.</w:t>
+      </w:r>
+    </w:p>
+    <w:p>
+      <w:pPr>
+        <w:rPr>
+          <w:rFonts w:ascii="Cambria" w:hAnsi="Cambria"/>
+          <w:sz w:val="26"/>
+        </w:rPr>
+      </w:pPr>
+    </w:p>
+    <w:p>
+      <w:pPr>
+        <w:jc w:val="center"/>
+        <w:rPr>
+          <w:rFonts w:ascii="Cambria" w:hAnsi="Cambria"/>
+          <w:sz w:val="26"/>
+        </w:rPr>
+      </w:pPr>
+      <w:r>
+        <w:rPr>
+          <w:rFonts w:ascii="Cambria" w:hAnsi="Cambria"/>
+          <w:noProof/>
+          <w:sz w:val="26"/>
+        </w:rPr>
+        <w:lastRenderedPageBreak/>
+        <w:drawing>
+          <wp:inline distT="0" distB="0" distL="0" distR="0" wp14:anchorId="669D2DE3" wp14:editId="36F6386E">
+            <wp:extent cx="2038350" cy="2891191"/>
+            <wp:effectExtent l="0" t="0" r="0" b="4445"/>
+            <wp:docPr id="9" name="Picture 9"/>
+            <wp:cNvGraphicFramePr>
+              <a:graphicFrameLocks xmlns:a="http://schemas.openxmlformats.org/drawingml/2006/main" noChangeAspect="1"/>
+            </wp:cNvGraphicFramePr>
+            <a:graphic xmlns:a="http://schemas.openxmlformats.org/drawingml/2006/main">
+              <a:graphicData uri="http://schemas.openxmlformats.org/drawingml/2006/picture">
+                <pic:pic xmlns:pic="http://schemas.openxmlformats.org/drawingml/2006/picture">
+                  <pic:nvPicPr>
+                    <pic:cNvPr id="1" name=""/>
+                    <pic:cNvPicPr/>
+                  </pic:nvPicPr>
+                  <pic:blipFill>
+                    <a:blip r:embed="rId19"/>
+                    <a:stretch>
+                      <a:fillRect/>
+                    </a:stretch>
+                  </pic:blipFill>
+                  <pic:spPr>
+                    <a:xfrm>
+                      <a:off x="0" y="0"/>
                       <a:ext cx="2048349" cy="2905373"/>
                     </a:xfrm>
                     <a:prstGeom prst="rect">
@@ -4107,12 +4146,12 @@
       <w:bookmarkEnd w:id="15"/>
     </w:p>
     <w:sectPr>
-      <w:headerReference w:type="even" r:id="rId19"/>
-      <w:headerReference w:type="default" r:id="rId20"/>
-      <w:footerReference w:type="even" r:id="rId21"/>
-      <w:footerReference w:type="default" r:id="rId22"/>
-      <w:headerReference w:type="first" r:id="rId23"/>
-      <w:footerReference w:type="first" r:id="rId24"/>
+      <w:headerReference w:type="even" r:id="rId20"/>
+      <w:headerReference w:type="default" r:id="rId21"/>
+      <w:footerReference w:type="even" r:id="rId22"/>
+      <w:footerReference w:type="default" r:id="rId23"/>
+      <w:headerReference w:type="first" r:id="rId24"/>
+      <w:footerReference w:type="first" r:id="rId25"/>
       <w:pgSz w:w="11907" w:h="16840" w:code="9"/>
       <w:pgMar w:top="245" w:right="1134" w:bottom="1134" w:left="1701" w:header="720" w:footer="0" w:gutter="0"/>
       <w:cols w:space="720"/>
@@ -4341,7 +4380,7 @@
       <w:rPr>
         <w:noProof/>
       </w:rPr>
-      <w:pict w14:anchorId="0B89ECA3">
+      <w:pict w14:anchorId="0F49880D">
         <v:rect id="Rectangle 133" o:spid="_x0000_s2049" style="position:absolute;left:0;text-align:left;margin-left:506.75pt;margin-top:19.35pt;width:31.9pt;height:57.95pt;z-index:251658240;visibility:visible;mso-wrap-style:square;mso-width-percent:0;mso-height-percent:0;mso-wrap-distance-left:9pt;mso-wrap-distance-top:18pt;mso-wrap-distance-right:9pt;mso-wrap-distance-bottom:18pt;mso-position-horizontal:absolute;mso-position-horizontal-relative:page;mso-position-vertical:absolute;mso-position-vertical-relative:page;mso-width-percent:0;mso-height-percent:0;mso-width-relative:page;mso-height-relative:page;v-text-anchor:bottom" o:gfxdata="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" o:allowoverlap="f" fillcolor="#4f81bd" stroked="f">
           <o:lock v:ext="edit" aspectratio="t"/>
           <v:textbox>
@@ -11297,6 +11336,18 @@
       <w:u w:val="single"/>
     </w:rPr>
   </w:style>
+  <w:style w:type="character" w:styleId="UnresolvedMention">
+    <w:name w:val="Unresolved Mention"/>
+    <w:basedOn w:val="DefaultParagraphFont"/>
+    <w:uiPriority w:val="99"/>
+    <w:semiHidden/>
+    <w:unhideWhenUsed/>
+    <w:rsid w:val="00540D2F"/>
+    <w:rPr>
+      <w:color w:val="605E5C"/>
+      <w:shd w:val="clear" w:color="auto" w:fill="E1DFDD"/>
+    </w:rPr>
+  </w:style>
 </w:styles>
 </file>
 

</xml_diff>

<commit_message>
Chỉnh sửa tên uc
</commit_message>
<xml_diff>
--- a/Lab01/Lab 01.docx
+++ b/Lab01/Lab 01.docx
@@ -4117,7 +4117,21 @@
           <w:rFonts w:ascii="Cambria" w:hAnsi="Cambria"/>
           <w:sz w:val="26"/>
         </w:rPr>
-        <w:t>: Vẽ biểu đồ trình tự và biểu đồ lớp phân tích cho use case “Thêm sản phẩm vào giỏ hàng” của tác nhân User.</w:t>
+        <w:t xml:space="preserve">: Vẽ biểu đồ trình tự và biểu đồ lớp phân tích cho use case “Thêm </w:t>
+      </w:r>
+      <w:r>
+        <w:rPr>
+          <w:rFonts w:ascii="Cambria" w:hAnsi="Cambria"/>
+          <w:sz w:val="26"/>
+        </w:rPr>
+        <w:t>Book</w:t>
+      </w:r>
+      <w:r>
+        <w:rPr>
+          <w:rFonts w:ascii="Cambria" w:hAnsi="Cambria"/>
+          <w:sz w:val="26"/>
+        </w:rPr>
+        <w:t xml:space="preserve"> vào giỏ hàng” của tác nhân User.</w:t>
       </w:r>
     </w:p>
     <w:p>
@@ -4380,7 +4394,7 @@
       <w:rPr>
         <w:noProof/>
       </w:rPr>
-      <w:pict w14:anchorId="0F49880D">
+      <w:pict w14:anchorId="2696A391">
         <v:rect id="Rectangle 133" o:spid="_x0000_s2049" style="position:absolute;left:0;text-align:left;margin-left:506.75pt;margin-top:19.35pt;width:31.9pt;height:57.95pt;z-index:251658240;visibility:visible;mso-wrap-style:square;mso-width-percent:0;mso-height-percent:0;mso-wrap-distance-left:9pt;mso-wrap-distance-top:18pt;mso-wrap-distance-right:9pt;mso-wrap-distance-bottom:18pt;mso-position-horizontal:absolute;mso-position-horizontal-relative:page;mso-position-vertical:absolute;mso-position-vertical-relative:page;mso-width-percent:0;mso-height-percent:0;mso-width-relative:page;mso-height-relative:page;v-text-anchor:bottom" o:gfxdata="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" o:allowoverlap="f" fillcolor="#4f81bd" stroked="f">
           <o:lock v:ext="edit" aspectratio="t"/>
           <v:textbox>

</xml_diff>

<commit_message>
Thêm hướng dẫn cho lab 1
</commit_message>
<xml_diff>
--- a/Lab01/Lab 01.docx
+++ b/Lab01/Lab 01.docx
@@ -2758,18 +2758,226 @@
     </w:p>
     <w:p>
       <w:pPr>
-        <w:rPr>
-          <w:rFonts w:ascii="Cambria" w:hAnsi="Cambria"/>
-          <w:sz w:val="26"/>
-        </w:rPr>
-      </w:pPr>
-    </w:p>
-    <w:p>
-      <w:pPr>
+        <w:pStyle w:val="ListParagraph"/>
+        <w:numPr>
+          <w:ilvl w:val="0"/>
+          <w:numId w:val="46"/>
+        </w:numPr>
+        <w:autoSpaceDE/>
+        <w:autoSpaceDN/>
+        <w:spacing w:before="0" w:after="0" w:line="240" w:lineRule="auto"/>
+        <w:rPr>
+          <w:rFonts w:ascii="Cambria" w:hAnsi="Cambria"/>
+          <w:sz w:val="26"/>
+        </w:rPr>
+      </w:pPr>
+      <w:r>
+        <w:rPr>
+          <w:rFonts w:ascii="Cambria" w:hAnsi="Cambria"/>
+          <w:sz w:val="26"/>
+        </w:rPr>
+        <w:t>Thay đổi kích thước nhãn message để tối ưu không gian</w:t>
+      </w:r>
+    </w:p>
+    <w:p>
+      <w:pPr>
+        <w:pStyle w:val="ListParagraph"/>
+        <w:autoSpaceDE/>
+        <w:autoSpaceDN/>
+        <w:spacing w:before="0" w:after="0" w:line="240" w:lineRule="auto"/>
+        <w:rPr>
+          <w:rFonts w:ascii="Cambria" w:hAnsi="Cambria"/>
+          <w:sz w:val="26"/>
+        </w:rPr>
+      </w:pPr>
+      <w:r>
+        <w:rPr>
+          <w:rFonts w:ascii="Cambria" w:hAnsi="Cambria"/>
+          <w:noProof/>
+          <w:sz w:val="26"/>
+        </w:rPr>
+        <w:drawing>
+          <wp:inline distT="0" distB="0" distL="0" distR="0">
+            <wp:extent cx="3952568" cy="1115363"/>
+            <wp:effectExtent l="0" t="0" r="0" b="0"/>
+            <wp:docPr id="4" name="Picture 4"/>
+            <wp:cNvGraphicFramePr>
+              <a:graphicFrameLocks xmlns:a="http://schemas.openxmlformats.org/drawingml/2006/main" noChangeAspect="1"/>
+            </wp:cNvGraphicFramePr>
+            <a:graphic xmlns:a="http://schemas.openxmlformats.org/drawingml/2006/main">
+              <a:graphicData uri="http://schemas.openxmlformats.org/drawingml/2006/picture">
+                <pic:pic xmlns:pic="http://schemas.openxmlformats.org/drawingml/2006/picture">
+                  <pic:nvPicPr>
+                    <pic:cNvPr id="4" name="Picture 4"/>
+                    <pic:cNvPicPr/>
+                  </pic:nvPicPr>
+                  <pic:blipFill>
+                    <a:blip r:embed="rId13">
+                      <a:extLst>
+                        <a:ext uri="{28A0092B-C50C-407E-A947-70E740481C1C}">
+                          <a14:useLocalDpi xmlns:a14="http://schemas.microsoft.com/office/drawing/2010/main" val="0"/>
+                        </a:ext>
+                      </a:extLst>
+                    </a:blip>
+                    <a:stretch>
+                      <a:fillRect/>
+                    </a:stretch>
+                  </pic:blipFill>
+                  <pic:spPr>
+                    <a:xfrm>
+                      <a:off x="0" y="0"/>
+                      <a:ext cx="3972978" cy="1121123"/>
+                    </a:xfrm>
+                    <a:prstGeom prst="rect">
+                      <a:avLst/>
+                    </a:prstGeom>
+                  </pic:spPr>
+                </pic:pic>
+              </a:graphicData>
+            </a:graphic>
+          </wp:inline>
+        </w:drawing>
+      </w:r>
+    </w:p>
+    <w:p>
+      <w:pPr>
+        <w:rPr>
+          <w:rFonts w:ascii="Cambria" w:hAnsi="Cambria"/>
+          <w:sz w:val="26"/>
+        </w:rPr>
+      </w:pPr>
+      <w:r>
+        <w:rPr>
+          <w:rFonts w:ascii="Cambria" w:hAnsi="Cambria"/>
+          <w:sz w:val="26"/>
+        </w:rPr>
+        <w:lastRenderedPageBreak/>
+        <w:t xml:space="preserve">Lưu ý: </w:t>
+      </w:r>
+      <w:r>
         <w:rPr>
           <w:rFonts w:ascii="Cambria" w:hAnsi="Cambria"/>
           <w:b/>
           <w:bCs/>
+          <w:sz w:val="26"/>
+        </w:rPr>
+        <w:t xml:space="preserve">Khi làm báo cáo, </w:t>
+      </w:r>
+      <w:r>
+        <w:rPr>
+          <w:rFonts w:ascii="Cambria" w:hAnsi="Cambria"/>
+          <w:b/>
+          <w:bCs/>
+          <w:sz w:val="26"/>
+        </w:rPr>
+        <w:t>với tất cả các</w:t>
+      </w:r>
+      <w:r>
+        <w:rPr>
+          <w:rFonts w:ascii="Cambria" w:hAnsi="Cambria"/>
+          <w:b/>
+          <w:bCs/>
+          <w:sz w:val="26"/>
+        </w:rPr>
+        <w:t xml:space="preserve"> biểu đồ</w:t>
+      </w:r>
+      <w:r>
+        <w:rPr>
+          <w:rFonts w:ascii="Cambria" w:hAnsi="Cambria"/>
+          <w:b/>
+          <w:bCs/>
+          <w:sz w:val="26"/>
+        </w:rPr>
+        <w:t>,</w:t>
+      </w:r>
+      <w:r>
+        <w:rPr>
+          <w:rFonts w:ascii="Cambria" w:hAnsi="Cambria"/>
+          <w:b/>
+          <w:bCs/>
+          <w:sz w:val="26"/>
+        </w:rPr>
+        <w:t xml:space="preserve"> cần phải đảm bảo </w:t>
+      </w:r>
+      <w:r>
+        <w:rPr>
+          <w:rFonts w:ascii="Cambria" w:hAnsi="Cambria"/>
+          <w:b/>
+          <w:bCs/>
+          <w:sz w:val="26"/>
+        </w:rPr>
+        <w:t xml:space="preserve">tất cả các chi tiết trong </w:t>
+      </w:r>
+      <w:r>
+        <w:rPr>
+          <w:rFonts w:ascii="Cambria" w:hAnsi="Cambria"/>
+          <w:b/>
+          <w:bCs/>
+          <w:sz w:val="26"/>
+        </w:rPr>
+        <w:t>biểu đồ</w:t>
+      </w:r>
+      <w:r>
+        <w:rPr>
+          <w:rFonts w:ascii="Cambria" w:hAnsi="Cambria"/>
+          <w:b/>
+          <w:bCs/>
+          <w:sz w:val="26"/>
+        </w:rPr>
+        <w:t xml:space="preserve"> rõ ràng,</w:t>
+      </w:r>
+      <w:r>
+        <w:rPr>
+          <w:rFonts w:ascii="Cambria" w:hAnsi="Cambria"/>
+          <w:b/>
+          <w:bCs/>
+          <w:sz w:val="26"/>
+        </w:rPr>
+        <w:t xml:space="preserve"> đọc được</w:t>
+      </w:r>
+      <w:r>
+        <w:rPr>
+          <w:rFonts w:ascii="Cambria" w:hAnsi="Cambria"/>
+          <w:b/>
+          <w:bCs/>
+          <w:sz w:val="26"/>
+        </w:rPr>
+        <w:t xml:space="preserve"> dễ dàng</w:t>
+      </w:r>
+      <w:r>
+        <w:rPr>
+          <w:rFonts w:ascii="Cambria" w:hAnsi="Cambria"/>
+          <w:sz w:val="26"/>
+        </w:rPr>
+        <w:t>.</w:t>
+      </w:r>
+      <w:r>
+        <w:rPr>
+          <w:rFonts w:ascii="Cambria" w:hAnsi="Cambria"/>
+          <w:sz w:val="26"/>
+        </w:rPr>
+        <w:t xml:space="preserve"> Do vậy, Các biểu đồ trình tự phức tạp nên được tách ra, sử dụng interaction use</w:t>
+      </w:r>
+      <w:r>
+        <w:rPr>
+          <w:rStyle w:val="FootnoteReference"/>
+          <w:rFonts w:ascii="Cambria" w:hAnsi="Cambria"/>
+          <w:sz w:val="26"/>
+        </w:rPr>
+        <w:footnoteReference w:id="1"/>
+      </w:r>
+      <w:r>
+        <w:rPr>
+          <w:rFonts w:ascii="Cambria" w:hAnsi="Cambria"/>
+          <w:sz w:val="26"/>
+        </w:rPr>
+        <w:t>.</w:t>
+      </w:r>
+    </w:p>
+    <w:p>
+      <w:pPr>
+        <w:rPr>
+          <w:rFonts w:ascii="Cambria" w:hAnsi="Cambria"/>
           <w:sz w:val="26"/>
         </w:rPr>
       </w:pPr>
@@ -2890,7 +3098,6 @@
           <w:rFonts w:ascii="Cambria" w:hAnsi="Cambria"/>
           <w:sz w:val="26"/>
         </w:rPr>
-        <w:lastRenderedPageBreak/>
         <w:t>Tạo quan hệ giữa các lớp</w:t>
       </w:r>
     </w:p>
@@ -2965,7 +3172,7 @@
                     <pic:cNvPicPr/>
                   </pic:nvPicPr>
                   <pic:blipFill>
-                    <a:blip r:embed="rId13"/>
+                    <a:blip r:embed="rId14"/>
                     <a:stretch>
                       <a:fillRect/>
                     </a:stretch>
@@ -3022,6 +3229,7 @@
           <w:noProof/>
           <w:sz w:val="26"/>
         </w:rPr>
+        <w:lastRenderedPageBreak/>
         <mc:AlternateContent>
           <mc:Choice Requires="wps">
             <w:drawing>
@@ -3122,7 +3330,7 @@
                     <pic:cNvPicPr/>
                   </pic:nvPicPr>
                   <pic:blipFill>
-                    <a:blip r:embed="rId14"/>
+                    <a:blip r:embed="rId15"/>
                     <a:stretch>
                       <a:fillRect/>
                     </a:stretch>
@@ -3155,7 +3363,6 @@
           <w:rFonts w:ascii="Cambria" w:hAnsi="Cambria"/>
           <w:sz w:val="26"/>
         </w:rPr>
-        <w:lastRenderedPageBreak/>
         <w:t>Tạo xong liên kết bound, nhấn chọn liên kết vừa tạo để mở view đặc tính của liên kết (ở góc dưới trái màn hình), nhập giá trị Actual Parameter là Book và thu được kết quả sau</w:t>
       </w:r>
     </w:p>
@@ -3186,187 +3393,6 @@
             <wp:extent cx="4718188" cy="3153104"/>
             <wp:effectExtent l="0" t="0" r="0" b="0"/>
             <wp:docPr id="15" name="Picture 15"/>
-            <wp:cNvGraphicFramePr>
-              <a:graphicFrameLocks xmlns:a="http://schemas.openxmlformats.org/drawingml/2006/main" noChangeAspect="1"/>
-            </wp:cNvGraphicFramePr>
-            <a:graphic xmlns:a="http://schemas.openxmlformats.org/drawingml/2006/main">
-              <a:graphicData uri="http://schemas.openxmlformats.org/drawingml/2006/picture">
-                <pic:pic xmlns:pic="http://schemas.openxmlformats.org/drawingml/2006/picture">
-                  <pic:nvPicPr>
-                    <pic:cNvPr id="1" name=""/>
-                    <pic:cNvPicPr/>
-                  </pic:nvPicPr>
-                  <pic:blipFill>
-                    <a:blip r:embed="rId15"/>
-                    <a:stretch>
-                      <a:fillRect/>
-                    </a:stretch>
-                  </pic:blipFill>
-                  <pic:spPr>
-                    <a:xfrm>
-                      <a:off x="0" y="0"/>
-                      <a:ext cx="4727652" cy="3159429"/>
-                    </a:xfrm>
-                    <a:prstGeom prst="rect">
-                      <a:avLst/>
-                    </a:prstGeom>
-                  </pic:spPr>
-                </pic:pic>
-              </a:graphicData>
-            </a:graphic>
-          </wp:inline>
-        </w:drawing>
-      </w:r>
-    </w:p>
-    <w:p>
-      <w:pPr>
-        <w:rPr>
-          <w:rFonts w:ascii="Cambria" w:hAnsi="Cambria"/>
-          <w:sz w:val="26"/>
-        </w:rPr>
-      </w:pPr>
-    </w:p>
-    <w:p>
-      <w:pPr>
-        <w:rPr>
-          <w:rFonts w:ascii="Cambria" w:hAnsi="Cambria"/>
-          <w:b/>
-          <w:bCs/>
-          <w:sz w:val="26"/>
-        </w:rPr>
-      </w:pPr>
-      <w:r>
-        <w:rPr>
-          <w:rFonts w:ascii="Cambria" w:hAnsi="Cambria"/>
-          <w:b/>
-          <w:bCs/>
-          <w:sz w:val="26"/>
-        </w:rPr>
-        <w:t xml:space="preserve">f. </w:t>
-      </w:r>
-      <w:r>
-        <w:rPr>
-          <w:rFonts w:ascii="Cambria" w:hAnsi="Cambria"/>
-          <w:b/>
-          <w:bCs/>
-          <w:sz w:val="26"/>
-        </w:rPr>
-        <w:t xml:space="preserve">Vẽ biểu đồ lớp </w:t>
-      </w:r>
-      <w:r>
-        <w:rPr>
-          <w:rFonts w:ascii="Cambria" w:hAnsi="Cambria"/>
-          <w:b/>
-          <w:bCs/>
-          <w:sz w:val="26"/>
-        </w:rPr>
-        <w:t xml:space="preserve">cho các lớp </w:t>
-      </w:r>
-      <w:r>
-        <w:rPr>
-          <w:rFonts w:ascii="Cambria" w:hAnsi="Cambria"/>
-          <w:b/>
-          <w:bCs/>
-          <w:sz w:val="26"/>
-        </w:rPr>
-        <w:t>phân tích</w:t>
-      </w:r>
-    </w:p>
-    <w:p>
-      <w:pPr>
-        <w:rPr>
-          <w:rFonts w:ascii="Cambria" w:hAnsi="Cambria"/>
-          <w:sz w:val="26"/>
-        </w:rPr>
-      </w:pPr>
-      <w:r>
-        <w:rPr>
-          <w:rFonts w:ascii="Cambria" w:hAnsi="Cambria"/>
-          <w:sz w:val="26"/>
-        </w:rPr>
-        <w:t xml:space="preserve">Thực </w:t>
-      </w:r>
-      <w:r>
-        <w:rPr>
-          <w:rFonts w:ascii="Cambria" w:hAnsi="Cambria"/>
-          <w:sz w:val="26"/>
-        </w:rPr>
-        <w:t>hành</w:t>
-      </w:r>
-      <w:r>
-        <w:rPr>
-          <w:rFonts w:ascii="Cambria" w:hAnsi="Cambria"/>
-          <w:sz w:val="26"/>
-        </w:rPr>
-        <w:t xml:space="preserve"> các bước sau đây</w:t>
-      </w:r>
-    </w:p>
-    <w:p>
-      <w:pPr>
-        <w:pStyle w:val="ListParagraph"/>
-        <w:numPr>
-          <w:ilvl w:val="0"/>
-          <w:numId w:val="45"/>
-        </w:numPr>
-        <w:autoSpaceDE/>
-        <w:autoSpaceDN/>
-        <w:spacing w:before="0" w:after="0" w:line="240" w:lineRule="auto"/>
-        <w:rPr>
-          <w:rFonts w:ascii="Cambria" w:hAnsi="Cambria"/>
-          <w:sz w:val="26"/>
-        </w:rPr>
-      </w:pPr>
-      <w:r>
-        <w:rPr>
-          <w:rFonts w:ascii="Cambria" w:hAnsi="Cambria"/>
-          <w:sz w:val="26"/>
-        </w:rPr>
-        <w:t>Tạo class diagram</w:t>
-      </w:r>
-    </w:p>
-    <w:p>
-      <w:pPr>
-        <w:pStyle w:val="ListParagraph"/>
-        <w:numPr>
-          <w:ilvl w:val="0"/>
-          <w:numId w:val="45"/>
-        </w:numPr>
-        <w:autoSpaceDE/>
-        <w:autoSpaceDN/>
-        <w:spacing w:before="0" w:after="0" w:line="240" w:lineRule="auto"/>
-        <w:rPr>
-          <w:rFonts w:ascii="Cambria" w:hAnsi="Cambria"/>
-          <w:sz w:val="26"/>
-        </w:rPr>
-      </w:pPr>
-      <w:r>
-        <w:rPr>
-          <w:rFonts w:ascii="Cambria" w:hAnsi="Cambria"/>
-          <w:sz w:val="26"/>
-        </w:rPr>
-        <w:t>Kéo các lớp Analysis class vào biểu đồ, nhấn chuột phải, chọn Icon Notation, chọn Normal để hiển thị lớp phân tích dưới dạng 3 phần (tên lớp, danh sách thuộc tính, danh sách phương thức) như thông thường</w:t>
-      </w:r>
-    </w:p>
-    <w:p>
-      <w:pPr>
-        <w:pStyle w:val="ListParagraph"/>
-        <w:rPr>
-          <w:rFonts w:ascii="Cambria" w:hAnsi="Cambria"/>
-          <w:sz w:val="26"/>
-        </w:rPr>
-      </w:pPr>
-      <w:r>
-        <w:rPr>
-          <w:rFonts w:ascii="Cambria" w:hAnsi="Cambria"/>
-          <w:noProof/>
-          <w:sz w:val="26"/>
-        </w:rPr>
-        <w:lastRenderedPageBreak/>
-        <w:drawing>
-          <wp:inline distT="0" distB="0" distL="0" distR="0" wp14:anchorId="5C7745CD" wp14:editId="66BDC135">
-            <wp:extent cx="2995231" cy="3524250"/>
-            <wp:effectExtent l="0" t="0" r="2540" b="0"/>
-            <wp:docPr id="7" name="Picture 7"/>
             <wp:cNvGraphicFramePr>
               <a:graphicFrameLocks xmlns:a="http://schemas.openxmlformats.org/drawingml/2006/main" noChangeAspect="1"/>
             </wp:cNvGraphicFramePr>
@@ -3386,7 +3412,7 @@
                   <pic:spPr>
                     <a:xfrm>
                       <a:off x="0" y="0"/>
-                      <a:ext cx="2998644" cy="3528265"/>
+                      <a:ext cx="4727652" cy="3159429"/>
                     </a:xfrm>
                     <a:prstGeom prst="rect">
                       <a:avLst/>
@@ -3401,6 +3427,89 @@
     </w:p>
     <w:p>
       <w:pPr>
+        <w:rPr>
+          <w:rFonts w:ascii="Cambria" w:hAnsi="Cambria"/>
+          <w:sz w:val="26"/>
+        </w:rPr>
+      </w:pPr>
+    </w:p>
+    <w:p>
+      <w:pPr>
+        <w:rPr>
+          <w:rFonts w:ascii="Cambria" w:hAnsi="Cambria"/>
+          <w:b/>
+          <w:bCs/>
+          <w:sz w:val="26"/>
+        </w:rPr>
+      </w:pPr>
+      <w:r>
+        <w:rPr>
+          <w:rFonts w:ascii="Cambria" w:hAnsi="Cambria"/>
+          <w:b/>
+          <w:bCs/>
+          <w:sz w:val="26"/>
+        </w:rPr>
+        <w:t xml:space="preserve">f. </w:t>
+      </w:r>
+      <w:r>
+        <w:rPr>
+          <w:rFonts w:ascii="Cambria" w:hAnsi="Cambria"/>
+          <w:b/>
+          <w:bCs/>
+          <w:sz w:val="26"/>
+        </w:rPr>
+        <w:t xml:space="preserve">Vẽ biểu đồ lớp </w:t>
+      </w:r>
+      <w:r>
+        <w:rPr>
+          <w:rFonts w:ascii="Cambria" w:hAnsi="Cambria"/>
+          <w:b/>
+          <w:bCs/>
+          <w:sz w:val="26"/>
+        </w:rPr>
+        <w:t xml:space="preserve">cho các lớp </w:t>
+      </w:r>
+      <w:r>
+        <w:rPr>
+          <w:rFonts w:ascii="Cambria" w:hAnsi="Cambria"/>
+          <w:b/>
+          <w:bCs/>
+          <w:sz w:val="26"/>
+        </w:rPr>
+        <w:t>phân tích</w:t>
+      </w:r>
+    </w:p>
+    <w:p>
+      <w:pPr>
+        <w:rPr>
+          <w:rFonts w:ascii="Cambria" w:hAnsi="Cambria"/>
+          <w:sz w:val="26"/>
+        </w:rPr>
+      </w:pPr>
+      <w:r>
+        <w:rPr>
+          <w:rFonts w:ascii="Cambria" w:hAnsi="Cambria"/>
+          <w:sz w:val="26"/>
+        </w:rPr>
+        <w:t xml:space="preserve">Thực </w:t>
+      </w:r>
+      <w:r>
+        <w:rPr>
+          <w:rFonts w:ascii="Cambria" w:hAnsi="Cambria"/>
+          <w:sz w:val="26"/>
+        </w:rPr>
+        <w:t>hành</w:t>
+      </w:r>
+      <w:r>
+        <w:rPr>
+          <w:rFonts w:ascii="Cambria" w:hAnsi="Cambria"/>
+          <w:sz w:val="26"/>
+        </w:rPr>
+        <w:t xml:space="preserve"> các bước sau đây</w:t>
+      </w:r>
+    </w:p>
+    <w:p>
+      <w:pPr>
         <w:pStyle w:val="ListParagraph"/>
         <w:numPr>
           <w:ilvl w:val="0"/>
@@ -3419,39 +3528,7 @@
           <w:rFonts w:ascii="Cambria" w:hAnsi="Cambria"/>
           <w:sz w:val="26"/>
         </w:rPr>
-        <w:t xml:space="preserve">Tìm kiếm các phương thức cho các lớp phân tích: Xét một đối tượng a thuộc lớp A bất kỳ. Nếu có thông điệp </w:t>
-      </w:r>
-      <w:r>
-        <w:rPr>
-          <w:rFonts w:ascii="Cambria" w:hAnsi="Cambria"/>
-          <w:i/>
-          <w:iCs/>
-          <w:sz w:val="26"/>
-        </w:rPr>
-        <w:t>message1</w:t>
-      </w:r>
-      <w:r>
-        <w:rPr>
-          <w:rFonts w:ascii="Cambria" w:hAnsi="Cambria"/>
-          <w:sz w:val="26"/>
-        </w:rPr>
-        <w:t xml:space="preserve"> được gửi đến đối tượng này thì lớp A sẽ có phương thức </w:t>
-      </w:r>
-      <w:r>
-        <w:rPr>
-          <w:rFonts w:ascii="Cambria" w:hAnsi="Cambria"/>
-          <w:i/>
-          <w:iCs/>
-          <w:sz w:val="26"/>
-        </w:rPr>
-        <w:t>message1</w:t>
-      </w:r>
-      <w:r>
-        <w:rPr>
-          <w:rFonts w:ascii="Cambria" w:hAnsi="Cambria"/>
-          <w:sz w:val="26"/>
-        </w:rPr>
-        <w:t xml:space="preserve"> tương ứng.</w:t>
+        <w:t>Tạo class diagram</w:t>
       </w:r>
     </w:p>
     <w:p>
@@ -3474,52 +3551,13 @@
           <w:rFonts w:ascii="Cambria" w:hAnsi="Cambria"/>
           <w:sz w:val="26"/>
         </w:rPr>
-        <w:t xml:space="preserve">Tìm kiếm các thuộc tính cho lớp phân tích: Cần xem xét với mỗi thông điệp, tham chiếu tới đối tượng nhận thông điệp lấy từ đâu. Khi một đối tượng a (của lớp A) truyền thông điệp message1 tới đối tượng b (của lớp B). Sau đó b lại truyền thông điệp </w:t>
-      </w:r>
-      <w:r>
-        <w:rPr>
-          <w:rFonts w:ascii="Cambria" w:hAnsi="Cambria"/>
-          <w:i/>
-          <w:iCs/>
-          <w:sz w:val="26"/>
-        </w:rPr>
-        <w:t>message2</w:t>
-      </w:r>
-      <w:r>
-        <w:rPr>
-          <w:rFonts w:ascii="Cambria" w:hAnsi="Cambria"/>
-          <w:sz w:val="26"/>
-        </w:rPr>
-        <w:t xml:space="preserve"> đến đối tượng c (của lớp C), đối tượng b cần có biến tham chiếu đến đối tượng c. Tham chiếu này lấy ở đâu? Có thể tham chiếu c đó là thuộc tính của b (xem ví dụ 1). Hoặc tham chiếu c đó lấy từ tham số thông điệp trước đó b nhận được từ a (xem ví dụ 2)</w:t>
+        <w:lastRenderedPageBreak/>
+        <w:t>Kéo các lớp Analysis class vào biểu đồ, nhấn chuột phải, chọn Icon Notation, chọn Normal để hiển thị lớp phân tích dưới dạng 3 phần (tên lớp, danh sách thuộc tính, danh sách phương thức) như thông thường</w:t>
       </w:r>
     </w:p>
     <w:p>
       <w:pPr>
         <w:pStyle w:val="ListParagraph"/>
-        <w:numPr>
-          <w:ilvl w:val="1"/>
-          <w:numId w:val="45"/>
-        </w:numPr>
-        <w:autoSpaceDE/>
-        <w:autoSpaceDN/>
-        <w:spacing w:before="0" w:after="0" w:line="240" w:lineRule="auto"/>
-        <w:rPr>
-          <w:rFonts w:ascii="Cambria" w:hAnsi="Cambria"/>
-          <w:sz w:val="26"/>
-        </w:rPr>
-      </w:pPr>
-      <w:r>
-        <w:rPr>
-          <w:rFonts w:ascii="Cambria" w:hAnsi="Cambria"/>
-          <w:sz w:val="26"/>
-        </w:rPr>
-        <w:t>Ví dụ 1:</w:t>
-      </w:r>
-    </w:p>
-    <w:p>
-      <w:pPr>
-        <w:pStyle w:val="ListParagraph"/>
-        <w:ind w:left="1440"/>
         <w:rPr>
           <w:rFonts w:ascii="Cambria" w:hAnsi="Cambria"/>
           <w:sz w:val="26"/>
@@ -3532,10 +3570,10 @@
           <w:sz w:val="26"/>
         </w:rPr>
         <w:drawing>
-          <wp:inline distT="0" distB="0" distL="0" distR="0" wp14:anchorId="18A9F223" wp14:editId="4ABAE110">
-            <wp:extent cx="4592789" cy="1969477"/>
-            <wp:effectExtent l="0" t="0" r="5080" b="0"/>
-            <wp:docPr id="5" name="Picture 5"/>
+          <wp:inline distT="0" distB="0" distL="0" distR="0" wp14:anchorId="5C7745CD" wp14:editId="66BDC135">
+            <wp:extent cx="2995231" cy="3524250"/>
+            <wp:effectExtent l="0" t="0" r="2540" b="0"/>
+            <wp:docPr id="7" name="Picture 7"/>
             <wp:cNvGraphicFramePr>
               <a:graphicFrameLocks xmlns:a="http://schemas.openxmlformats.org/drawingml/2006/main" noChangeAspect="1"/>
             </wp:cNvGraphicFramePr>
@@ -3555,7 +3593,7 @@
                   <pic:spPr>
                     <a:xfrm>
                       <a:off x="0" y="0"/>
-                      <a:ext cx="4618793" cy="1980628"/>
+                      <a:ext cx="2998644" cy="3528265"/>
                     </a:xfrm>
                     <a:prstGeom prst="rect">
                       <a:avLst/>
@@ -3571,104 +3609,95 @@
     <w:p>
       <w:pPr>
         <w:pStyle w:val="ListParagraph"/>
-        <w:ind w:left="2160"/>
-        <w:rPr>
-          <w:rFonts w:ascii="Cambria" w:hAnsi="Cambria"/>
-          <w:sz w:val="26"/>
-        </w:rPr>
-      </w:pPr>
-      <w:r>
-        <w:rPr>
-          <w:rFonts w:ascii="Cambria" w:hAnsi="Cambria"/>
-          <w:sz w:val="26"/>
-        </w:rPr>
-        <w:t>class B {</w:t>
+        <w:numPr>
+          <w:ilvl w:val="0"/>
+          <w:numId w:val="45"/>
+        </w:numPr>
+        <w:autoSpaceDE/>
+        <w:autoSpaceDN/>
+        <w:spacing w:before="0" w:after="0" w:line="240" w:lineRule="auto"/>
+        <w:rPr>
+          <w:rFonts w:ascii="Cambria" w:hAnsi="Cambria"/>
+          <w:sz w:val="26"/>
+        </w:rPr>
+      </w:pPr>
+      <w:r>
+        <w:rPr>
+          <w:rFonts w:ascii="Cambria" w:hAnsi="Cambria"/>
+          <w:sz w:val="26"/>
+        </w:rPr>
+        <w:t xml:space="preserve">Tìm kiếm các phương thức cho các lớp phân tích: Xét một đối tượng a thuộc lớp A bất kỳ. Nếu có thông điệp </w:t>
+      </w:r>
+      <w:r>
+        <w:rPr>
+          <w:rFonts w:ascii="Cambria" w:hAnsi="Cambria"/>
+          <w:i/>
+          <w:iCs/>
+          <w:sz w:val="26"/>
+        </w:rPr>
+        <w:t>message1</w:t>
+      </w:r>
+      <w:r>
+        <w:rPr>
+          <w:rFonts w:ascii="Cambria" w:hAnsi="Cambria"/>
+          <w:sz w:val="26"/>
+        </w:rPr>
+        <w:t xml:space="preserve"> được gửi đến đối tượng này thì lớp A sẽ có phương thức </w:t>
+      </w:r>
+      <w:r>
+        <w:rPr>
+          <w:rFonts w:ascii="Cambria" w:hAnsi="Cambria"/>
+          <w:i/>
+          <w:iCs/>
+          <w:sz w:val="26"/>
+        </w:rPr>
+        <w:t>message1</w:t>
+      </w:r>
+      <w:r>
+        <w:rPr>
+          <w:rFonts w:ascii="Cambria" w:hAnsi="Cambria"/>
+          <w:sz w:val="26"/>
+        </w:rPr>
+        <w:t xml:space="preserve"> tương ứng.</w:t>
       </w:r>
     </w:p>
     <w:p>
       <w:pPr>
         <w:pStyle w:val="ListParagraph"/>
-        <w:ind w:left="2160"/>
-        <w:rPr>
-          <w:rFonts w:ascii="Cambria" w:hAnsi="Cambria"/>
-          <w:sz w:val="26"/>
-        </w:rPr>
-      </w:pPr>
-      <w:r>
-        <w:rPr>
-          <w:rFonts w:ascii="Cambria" w:hAnsi="Cambria"/>
-          <w:sz w:val="26"/>
-        </w:rPr>
-        <w:t xml:space="preserve">    C c;</w:t>
-      </w:r>
-    </w:p>
-    <w:p>
-      <w:pPr>
-        <w:pStyle w:val="ListParagraph"/>
-        <w:ind w:left="2160"/>
-        <w:rPr>
-          <w:rFonts w:ascii="Cambria" w:hAnsi="Cambria"/>
-          <w:sz w:val="26"/>
-        </w:rPr>
-      </w:pPr>
-      <w:r>
-        <w:rPr>
-          <w:rFonts w:ascii="Cambria" w:hAnsi="Cambria"/>
-          <w:sz w:val="26"/>
-        </w:rPr>
-        <w:t xml:space="preserve">    message1{</w:t>
-      </w:r>
-    </w:p>
-    <w:p>
-      <w:pPr>
-        <w:pStyle w:val="ListParagraph"/>
-        <w:ind w:left="2160"/>
-        <w:rPr>
-          <w:rFonts w:ascii="Cambria" w:hAnsi="Cambria"/>
-          <w:sz w:val="26"/>
-        </w:rPr>
-      </w:pPr>
-      <w:r>
-        <w:rPr>
-          <w:rFonts w:ascii="Cambria" w:hAnsi="Cambria"/>
-          <w:sz w:val="26"/>
-        </w:rPr>
-        <w:t xml:space="preserve">        c.message2();</w:t>
-      </w:r>
-    </w:p>
-    <w:p>
-      <w:pPr>
-        <w:pStyle w:val="ListParagraph"/>
-        <w:ind w:left="2160"/>
-        <w:rPr>
-          <w:rFonts w:ascii="Cambria" w:hAnsi="Cambria"/>
-          <w:sz w:val="26"/>
-        </w:rPr>
-      </w:pPr>
-      <w:r>
-        <w:rPr>
-          <w:rFonts w:ascii="Cambria" w:hAnsi="Cambria"/>
-          <w:sz w:val="26"/>
-        </w:rPr>
-        <w:lastRenderedPageBreak/>
-        <w:t xml:space="preserve">    }</w:t>
-      </w:r>
-    </w:p>
-    <w:p>
-      <w:pPr>
-        <w:pStyle w:val="ListParagraph"/>
-        <w:ind w:left="2160"/>
-        <w:rPr>
-          <w:rFonts w:ascii="Cambria" w:hAnsi="Cambria"/>
-          <w:sz w:val="26"/>
-        </w:rPr>
-      </w:pPr>
-      <w:r>
-        <w:rPr>
-          <w:rFonts w:ascii="Cambria" w:hAnsi="Cambria"/>
-          <w:sz w:val="26"/>
-        </w:rPr>
-        <w:t>}</w:t>
+        <w:numPr>
+          <w:ilvl w:val="0"/>
+          <w:numId w:val="45"/>
+        </w:numPr>
+        <w:autoSpaceDE/>
+        <w:autoSpaceDN/>
+        <w:spacing w:before="0" w:after="0" w:line="240" w:lineRule="auto"/>
+        <w:rPr>
+          <w:rFonts w:ascii="Cambria" w:hAnsi="Cambria"/>
+          <w:sz w:val="26"/>
+        </w:rPr>
+      </w:pPr>
+      <w:r>
+        <w:rPr>
+          <w:rFonts w:ascii="Cambria" w:hAnsi="Cambria"/>
+          <w:sz w:val="26"/>
+        </w:rPr>
+        <w:t xml:space="preserve">Tìm kiếm các thuộc tính cho lớp phân tích: Cần xem xét với mỗi thông điệp, tham chiếu tới đối tượng nhận thông điệp lấy từ đâu. Khi một đối tượng a (của lớp A) truyền thông điệp message1 tới đối tượng b (của lớp B). Sau đó b lại truyền thông điệp </w:t>
+      </w:r>
+      <w:r>
+        <w:rPr>
+          <w:rFonts w:ascii="Cambria" w:hAnsi="Cambria"/>
+          <w:i/>
+          <w:iCs/>
+          <w:sz w:val="26"/>
+        </w:rPr>
+        <w:t>message2</w:t>
+      </w:r>
+      <w:r>
+        <w:rPr>
+          <w:rFonts w:ascii="Cambria" w:hAnsi="Cambria"/>
+          <w:sz w:val="26"/>
+        </w:rPr>
+        <w:t xml:space="preserve"> đến đối tượng c (của lớp C), đối tượng b cần có biến tham chiếu đến đối tượng c. Tham chiếu này lấy ở đâu? Có thể tham chiếu c đó là thuộc tính của b (xem ví dụ 1). Hoặc tham chiếu c đó lấy từ tham số thông điệp trước đó b nhận được từ a (xem ví dụ 2)</w:t>
       </w:r>
     </w:p>
     <w:p>
@@ -3691,7 +3720,7 @@
           <w:rFonts w:ascii="Cambria" w:hAnsi="Cambria"/>
           <w:sz w:val="26"/>
         </w:rPr>
-        <w:t>Ví dụ 2:</w:t>
+        <w:t>Ví dụ 1:</w:t>
       </w:r>
     </w:p>
     <w:p>
@@ -3710,10 +3739,10 @@
           <w:sz w:val="26"/>
         </w:rPr>
         <w:drawing>
-          <wp:inline distT="0" distB="0" distL="0" distR="0" wp14:anchorId="7E58ED10" wp14:editId="348B7F3E">
-            <wp:extent cx="4520186" cy="1927357"/>
-            <wp:effectExtent l="0" t="0" r="1270" b="3175"/>
-            <wp:docPr id="8" name="Picture 8"/>
+          <wp:inline distT="0" distB="0" distL="0" distR="0" wp14:anchorId="18A9F223" wp14:editId="4ABAE110">
+            <wp:extent cx="4592789" cy="1969477"/>
+            <wp:effectExtent l="0" t="0" r="5080" b="0"/>
+            <wp:docPr id="5" name="Picture 5"/>
             <wp:cNvGraphicFramePr>
               <a:graphicFrameLocks xmlns:a="http://schemas.openxmlformats.org/drawingml/2006/main" noChangeAspect="1"/>
             </wp:cNvGraphicFramePr>
@@ -3733,7 +3762,7 @@
                   <pic:spPr>
                     <a:xfrm>
                       <a:off x="0" y="0"/>
-                      <a:ext cx="4566323" cy="1947029"/>
+                      <a:ext cx="4618793" cy="1980628"/>
                     </a:xfrm>
                     <a:prstGeom prst="rect">
                       <a:avLst/>
@@ -3777,21 +3806,8 @@
           <w:rFonts w:ascii="Cambria" w:hAnsi="Cambria"/>
           <w:sz w:val="26"/>
         </w:rPr>
-        <w:t xml:space="preserve">    </w:t>
-      </w:r>
-      <w:r>
-        <w:rPr>
-          <w:rFonts w:ascii="Cambria" w:hAnsi="Cambria"/>
-          <w:sz w:val="26"/>
-        </w:rPr>
-        <w:t>message1</w:t>
-      </w:r>
-      <w:r>
-        <w:rPr>
-          <w:rFonts w:ascii="Cambria" w:hAnsi="Cambria"/>
-          <w:sz w:val="26"/>
-        </w:rPr>
-        <w:t>(C c) {</w:t>
+        <w:lastRenderedPageBreak/>
+        <w:t xml:space="preserve">    C c;</w:t>
       </w:r>
     </w:p>
     <w:p>
@@ -3808,7 +3824,7 @@
           <w:rFonts w:ascii="Cambria" w:hAnsi="Cambria"/>
           <w:sz w:val="26"/>
         </w:rPr>
-        <w:t xml:space="preserve">        c.message2();</w:t>
+        <w:t xml:space="preserve">    message1{</w:t>
       </w:r>
     </w:p>
     <w:p>
@@ -3825,7 +3841,7 @@
           <w:rFonts w:ascii="Cambria" w:hAnsi="Cambria"/>
           <w:sz w:val="26"/>
         </w:rPr>
-        <w:t xml:space="preserve">    }</w:t>
+        <w:t xml:space="preserve">        c.message2();</w:t>
       </w:r>
     </w:p>
     <w:p>
@@ -3842,58 +3858,53 @@
           <w:rFonts w:ascii="Cambria" w:hAnsi="Cambria"/>
           <w:sz w:val="26"/>
         </w:rPr>
+        <w:t xml:space="preserve">    }</w:t>
+      </w:r>
+    </w:p>
+    <w:p>
+      <w:pPr>
+        <w:pStyle w:val="ListParagraph"/>
+        <w:ind w:left="2160"/>
+        <w:rPr>
+          <w:rFonts w:ascii="Cambria" w:hAnsi="Cambria"/>
+          <w:sz w:val="26"/>
+        </w:rPr>
+      </w:pPr>
+      <w:r>
+        <w:rPr>
+          <w:rFonts w:ascii="Cambria" w:hAnsi="Cambria"/>
+          <w:sz w:val="26"/>
+        </w:rPr>
         <w:t>}</w:t>
       </w:r>
     </w:p>
     <w:p>
       <w:pPr>
-        <w:ind w:left="360"/>
-        <w:rPr>
-          <w:rFonts w:ascii="Cambria" w:hAnsi="Cambria"/>
-          <w:sz w:val="26"/>
-        </w:rPr>
-      </w:pPr>
-    </w:p>
-    <w:p>
-      <w:pPr>
-        <w:rPr>
-          <w:rFonts w:ascii="Cambria" w:hAnsi="Cambria"/>
-          <w:sz w:val="26"/>
-        </w:rPr>
-      </w:pPr>
-      <w:r>
-        <w:rPr>
-          <w:rFonts w:ascii="Cambria" w:hAnsi="Cambria"/>
-          <w:sz w:val="26"/>
-        </w:rPr>
-        <w:t xml:space="preserve">Sau khi xác định xong các phương thức cho các lớp phân tích, để đảm bảo tính nhất quán, bạn cần kết nối các thông điệp tạo trong sequence diagram với các phương thức vừa tạo cho các lớp phân tích. Bạn mở lại sequence diagram, chọn một thông điệp (message) bất kỳ trong biểu đồ. Ở góc dưới trái màn hình là các thuộc tính của message. Trong mục operation, </w:t>
-      </w:r>
-      <w:r>
-        <w:rPr>
-          <w:rFonts w:ascii="Cambria" w:hAnsi="Cambria"/>
-          <w:sz w:val="26"/>
-        </w:rPr>
-        <w:t>bạn</w:t>
-      </w:r>
-      <w:r>
-        <w:rPr>
-          <w:rFonts w:ascii="Cambria" w:hAnsi="Cambria"/>
-          <w:sz w:val="26"/>
-        </w:rPr>
-        <w:t xml:space="preserve"> kết nối các message này tới các operation mong muốn.</w:t>
-      </w:r>
-    </w:p>
-    <w:p>
-      <w:pPr>
-        <w:rPr>
-          <w:rFonts w:ascii="Cambria" w:hAnsi="Cambria"/>
-          <w:sz w:val="26"/>
-        </w:rPr>
-      </w:pPr>
-    </w:p>
-    <w:p>
-      <w:pPr>
-        <w:jc w:val="center"/>
+        <w:pStyle w:val="ListParagraph"/>
+        <w:numPr>
+          <w:ilvl w:val="1"/>
+          <w:numId w:val="45"/>
+        </w:numPr>
+        <w:autoSpaceDE/>
+        <w:autoSpaceDN/>
+        <w:spacing w:before="0" w:after="0" w:line="240" w:lineRule="auto"/>
+        <w:rPr>
+          <w:rFonts w:ascii="Cambria" w:hAnsi="Cambria"/>
+          <w:sz w:val="26"/>
+        </w:rPr>
+      </w:pPr>
+      <w:r>
+        <w:rPr>
+          <w:rFonts w:ascii="Cambria" w:hAnsi="Cambria"/>
+          <w:sz w:val="26"/>
+        </w:rPr>
+        <w:t>Ví dụ 2:</w:t>
+      </w:r>
+    </w:p>
+    <w:p>
+      <w:pPr>
+        <w:pStyle w:val="ListParagraph"/>
+        <w:ind w:left="1440"/>
         <w:rPr>
           <w:rFonts w:ascii="Cambria" w:hAnsi="Cambria"/>
           <w:sz w:val="26"/>
@@ -3905,12 +3916,11 @@
           <w:noProof/>
           <w:sz w:val="26"/>
         </w:rPr>
-        <w:lastRenderedPageBreak/>
         <w:drawing>
-          <wp:inline distT="0" distB="0" distL="0" distR="0" wp14:anchorId="669D2DE3" wp14:editId="36F6386E">
-            <wp:extent cx="2038350" cy="2891191"/>
-            <wp:effectExtent l="0" t="0" r="0" b="4445"/>
-            <wp:docPr id="9" name="Picture 9"/>
+          <wp:inline distT="0" distB="0" distL="0" distR="0" wp14:anchorId="7E58ED10" wp14:editId="348B7F3E">
+            <wp:extent cx="4520186" cy="1927357"/>
+            <wp:effectExtent l="0" t="0" r="1270" b="3175"/>
+            <wp:docPr id="8" name="Picture 8"/>
             <wp:cNvGraphicFramePr>
               <a:graphicFrameLocks xmlns:a="http://schemas.openxmlformats.org/drawingml/2006/main" noChangeAspect="1"/>
             </wp:cNvGraphicFramePr>
@@ -3930,6 +3940,203 @@
                   <pic:spPr>
                     <a:xfrm>
                       <a:off x="0" y="0"/>
+                      <a:ext cx="4566323" cy="1947029"/>
+                    </a:xfrm>
+                    <a:prstGeom prst="rect">
+                      <a:avLst/>
+                    </a:prstGeom>
+                  </pic:spPr>
+                </pic:pic>
+              </a:graphicData>
+            </a:graphic>
+          </wp:inline>
+        </w:drawing>
+      </w:r>
+    </w:p>
+    <w:p>
+      <w:pPr>
+        <w:pStyle w:val="ListParagraph"/>
+        <w:ind w:left="2160"/>
+        <w:rPr>
+          <w:rFonts w:ascii="Cambria" w:hAnsi="Cambria"/>
+          <w:sz w:val="26"/>
+        </w:rPr>
+      </w:pPr>
+      <w:r>
+        <w:rPr>
+          <w:rFonts w:ascii="Cambria" w:hAnsi="Cambria"/>
+          <w:sz w:val="26"/>
+        </w:rPr>
+        <w:t>class B {</w:t>
+      </w:r>
+    </w:p>
+    <w:p>
+      <w:pPr>
+        <w:pStyle w:val="ListParagraph"/>
+        <w:ind w:left="2160"/>
+        <w:rPr>
+          <w:rFonts w:ascii="Cambria" w:hAnsi="Cambria"/>
+          <w:sz w:val="26"/>
+        </w:rPr>
+      </w:pPr>
+      <w:r>
+        <w:rPr>
+          <w:rFonts w:ascii="Cambria" w:hAnsi="Cambria"/>
+          <w:sz w:val="26"/>
+        </w:rPr>
+        <w:t xml:space="preserve">    </w:t>
+      </w:r>
+      <w:r>
+        <w:rPr>
+          <w:rFonts w:ascii="Cambria" w:hAnsi="Cambria"/>
+          <w:sz w:val="26"/>
+        </w:rPr>
+        <w:t>message1</w:t>
+      </w:r>
+      <w:r>
+        <w:rPr>
+          <w:rFonts w:ascii="Cambria" w:hAnsi="Cambria"/>
+          <w:sz w:val="26"/>
+        </w:rPr>
+        <w:t>(C c) {</w:t>
+      </w:r>
+    </w:p>
+    <w:p>
+      <w:pPr>
+        <w:pStyle w:val="ListParagraph"/>
+        <w:ind w:left="2160"/>
+        <w:rPr>
+          <w:rFonts w:ascii="Cambria" w:hAnsi="Cambria"/>
+          <w:sz w:val="26"/>
+        </w:rPr>
+      </w:pPr>
+      <w:r>
+        <w:rPr>
+          <w:rFonts w:ascii="Cambria" w:hAnsi="Cambria"/>
+          <w:sz w:val="26"/>
+        </w:rPr>
+        <w:t xml:space="preserve">        c.message2();</w:t>
+      </w:r>
+    </w:p>
+    <w:p>
+      <w:pPr>
+        <w:pStyle w:val="ListParagraph"/>
+        <w:ind w:left="2160"/>
+        <w:rPr>
+          <w:rFonts w:ascii="Cambria" w:hAnsi="Cambria"/>
+          <w:sz w:val="26"/>
+        </w:rPr>
+      </w:pPr>
+      <w:r>
+        <w:rPr>
+          <w:rFonts w:ascii="Cambria" w:hAnsi="Cambria"/>
+          <w:sz w:val="26"/>
+        </w:rPr>
+        <w:t xml:space="preserve">    }</w:t>
+      </w:r>
+    </w:p>
+    <w:p>
+      <w:pPr>
+        <w:pStyle w:val="ListParagraph"/>
+        <w:ind w:left="2160"/>
+        <w:rPr>
+          <w:rFonts w:ascii="Cambria" w:hAnsi="Cambria"/>
+          <w:sz w:val="26"/>
+        </w:rPr>
+      </w:pPr>
+      <w:r>
+        <w:rPr>
+          <w:rFonts w:ascii="Cambria" w:hAnsi="Cambria"/>
+          <w:sz w:val="26"/>
+        </w:rPr>
+        <w:t>}</w:t>
+      </w:r>
+    </w:p>
+    <w:p>
+      <w:pPr>
+        <w:ind w:left="360"/>
+        <w:rPr>
+          <w:rFonts w:ascii="Cambria" w:hAnsi="Cambria"/>
+          <w:sz w:val="26"/>
+        </w:rPr>
+      </w:pPr>
+    </w:p>
+    <w:p>
+      <w:pPr>
+        <w:rPr>
+          <w:rFonts w:ascii="Cambria" w:hAnsi="Cambria"/>
+          <w:sz w:val="26"/>
+        </w:rPr>
+      </w:pPr>
+      <w:r>
+        <w:rPr>
+          <w:rFonts w:ascii="Cambria" w:hAnsi="Cambria"/>
+          <w:sz w:val="26"/>
+        </w:rPr>
+        <w:t xml:space="preserve">Sau khi xác định xong các phương thức cho các lớp phân tích, để đảm bảo tính nhất quán, bạn cần kết nối các thông điệp tạo trong sequence diagram với các phương thức vừa tạo cho các lớp phân tích. Bạn mở lại sequence diagram, chọn một thông điệp (message) bất kỳ trong biểu đồ. Ở góc dưới trái màn hình là các thuộc tính của message. Trong mục operation, </w:t>
+      </w:r>
+      <w:r>
+        <w:rPr>
+          <w:rFonts w:ascii="Cambria" w:hAnsi="Cambria"/>
+          <w:sz w:val="26"/>
+        </w:rPr>
+        <w:t>bạn</w:t>
+      </w:r>
+      <w:r>
+        <w:rPr>
+          <w:rFonts w:ascii="Cambria" w:hAnsi="Cambria"/>
+          <w:sz w:val="26"/>
+        </w:rPr>
+        <w:t xml:space="preserve"> kết nối các message này tới các operation mong muốn.</w:t>
+      </w:r>
+    </w:p>
+    <w:p>
+      <w:pPr>
+        <w:rPr>
+          <w:rFonts w:ascii="Cambria" w:hAnsi="Cambria"/>
+          <w:sz w:val="26"/>
+        </w:rPr>
+      </w:pPr>
+    </w:p>
+    <w:p>
+      <w:pPr>
+        <w:jc w:val="center"/>
+        <w:rPr>
+          <w:rFonts w:ascii="Cambria" w:hAnsi="Cambria"/>
+          <w:sz w:val="26"/>
+        </w:rPr>
+      </w:pPr>
+      <w:r>
+        <w:rPr>
+          <w:rFonts w:ascii="Cambria" w:hAnsi="Cambria"/>
+          <w:noProof/>
+          <w:sz w:val="26"/>
+        </w:rPr>
+        <w:lastRenderedPageBreak/>
+        <w:drawing>
+          <wp:inline distT="0" distB="0" distL="0" distR="0" wp14:anchorId="669D2DE3" wp14:editId="36F6386E">
+            <wp:extent cx="2038350" cy="2891191"/>
+            <wp:effectExtent l="0" t="0" r="0" b="4445"/>
+            <wp:docPr id="9" name="Picture 9"/>
+            <wp:cNvGraphicFramePr>
+              <a:graphicFrameLocks xmlns:a="http://schemas.openxmlformats.org/drawingml/2006/main" noChangeAspect="1"/>
+            </wp:cNvGraphicFramePr>
+            <a:graphic xmlns:a="http://schemas.openxmlformats.org/drawingml/2006/main">
+              <a:graphicData uri="http://schemas.openxmlformats.org/drawingml/2006/picture">
+                <pic:pic xmlns:pic="http://schemas.openxmlformats.org/drawingml/2006/picture">
+                  <pic:nvPicPr>
+                    <pic:cNvPr id="1" name=""/>
+                    <pic:cNvPicPr/>
+                  </pic:nvPicPr>
+                  <pic:blipFill>
+                    <a:blip r:embed="rId20"/>
+                    <a:stretch>
+                      <a:fillRect/>
+                    </a:stretch>
+                  </pic:blipFill>
+                  <pic:spPr>
+                    <a:xfrm>
+                      <a:off x="0" y="0"/>
                       <a:ext cx="2048349" cy="2905373"/>
                     </a:xfrm>
                     <a:prstGeom prst="rect">
@@ -4160,12 +4367,12 @@
       <w:bookmarkEnd w:id="15"/>
     </w:p>
     <w:sectPr>
-      <w:headerReference w:type="even" r:id="rId20"/>
-      <w:headerReference w:type="default" r:id="rId21"/>
-      <w:footerReference w:type="even" r:id="rId22"/>
-      <w:footerReference w:type="default" r:id="rId23"/>
-      <w:headerReference w:type="first" r:id="rId24"/>
-      <w:footerReference w:type="first" r:id="rId25"/>
+      <w:headerReference w:type="even" r:id="rId21"/>
+      <w:headerReference w:type="default" r:id="rId22"/>
+      <w:footerReference w:type="even" r:id="rId23"/>
+      <w:footerReference w:type="default" r:id="rId24"/>
+      <w:headerReference w:type="first" r:id="rId25"/>
+      <w:footerReference w:type="first" r:id="rId26"/>
       <w:pgSz w:w="11907" w:h="16840" w:code="9"/>
       <w:pgMar w:top="245" w:right="1134" w:bottom="1134" w:left="1701" w:header="720" w:footer="0" w:gutter="0"/>
       <w:cols w:space="720"/>
@@ -4371,6 +4578,25 @@
       </w:r>
     </w:p>
   </w:footnote>
+  <w:footnote w:id="1">
+    <w:p>
+      <w:pPr>
+        <w:pStyle w:val="FootnoteText"/>
+      </w:pPr>
+      <w:r>
+        <w:rPr>
+          <w:rStyle w:val="FootnoteReference"/>
+        </w:rPr>
+        <w:footnoteRef/>
+      </w:r>
+      <w:r>
+        <w:t xml:space="preserve"> </w:t>
+      </w:r>
+      <w:r>
+        <w:t>https://www.uml-diagrams.org/sequence-diagrams.html#interaction-use</w:t>
+      </w:r>
+    </w:p>
+  </w:footnote>
 </w:footnotes>
 </file>
 
@@ -4394,7 +4620,7 @@
       <w:rPr>
         <w:noProof/>
       </w:rPr>
-      <w:pict w14:anchorId="2696A391">
+      <w:pict w14:anchorId="613A147A">
         <v:rect id="Rectangle 133" o:spid="_x0000_s2049" style="position:absolute;left:0;text-align:left;margin-left:506.75pt;margin-top:19.35pt;width:31.9pt;height:57.95pt;z-index:251658240;visibility:visible;mso-wrap-style:square;mso-width-percent:0;mso-height-percent:0;mso-wrap-distance-left:9pt;mso-wrap-distance-top:18pt;mso-wrap-distance-right:9pt;mso-wrap-distance-bottom:18pt;mso-position-horizontal:absolute;mso-position-horizontal-relative:page;mso-position-vertical:absolute;mso-position-vertical-relative:page;mso-width-percent:0;mso-height-percent:0;mso-width-relative:page;mso-height-relative:page;v-text-anchor:bottom" o:gfxdata="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" o:allowoverlap="f" fillcolor="#4f81bd" stroked="f">
           <o:lock v:ext="edit" aspectratio="t"/>
           <v:textbox>
@@ -11362,6 +11588,41 @@
       <w:shd w:val="clear" w:color="auto" w:fill="E1DFDD"/>
     </w:rPr>
   </w:style>
+  <w:style w:type="paragraph" w:styleId="FootnoteText">
+    <w:name w:val="footnote text"/>
+    <w:basedOn w:val="Normal"/>
+    <w:link w:val="FootnoteTextChar"/>
+    <w:semiHidden/>
+    <w:unhideWhenUsed/>
+    <w:rsid w:val="00473D53"/>
+    <w:pPr>
+      <w:spacing w:before="0" w:after="0" w:line="240" w:lineRule="auto"/>
+    </w:pPr>
+    <w:rPr>
+      <w:szCs w:val="20"/>
+    </w:rPr>
+  </w:style>
+  <w:style w:type="character" w:customStyle="1" w:styleId="FootnoteTextChar">
+    <w:name w:val="Footnote Text Char"/>
+    <w:basedOn w:val="DefaultParagraphFont"/>
+    <w:link w:val="FootnoteText"/>
+    <w:semiHidden/>
+    <w:rsid w:val="00473D53"/>
+    <w:rPr>
+      <w:rFonts w:ascii="Arial" w:hAnsi="Arial" w:cs=".VnTime"/>
+      <w:lang w:val="en-US" w:eastAsia="en-US"/>
+    </w:rPr>
+  </w:style>
+  <w:style w:type="character" w:styleId="FootnoteReference">
+    <w:name w:val="footnote reference"/>
+    <w:basedOn w:val="DefaultParagraphFont"/>
+    <w:semiHidden/>
+    <w:unhideWhenUsed/>
+    <w:rsid w:val="00473D53"/>
+    <w:rPr>
+      <w:vertAlign w:val="superscript"/>
+    </w:rPr>
+  </w:style>
 </w:styles>
 </file>
 

</xml_diff>